<commit_message>
fixed video for q6
</commit_message>
<xml_diff>
--- a/LabSheets/Week_02.docx
+++ b/LabSheets/Week_02.docx
@@ -2,7 +2,7 @@
 <file path=word/document.xml><?xml version="1.0" encoding="utf-8"?>
 <w:document xmlns:w="http://schemas.openxmlformats.org/wordprocessingml/2006/main" xmlns:m="http://schemas.openxmlformats.org/officeDocument/2006/math" xmlns:r="http://schemas.openxmlformats.org/officeDocument/2006/relationships" xmlns:o="urn:schemas-microsoft-com:office:office" xmlns:v="urn:schemas-microsoft-com:vml" xmlns:w10="urn:schemas-microsoft-com:office:word" xmlns:a="http://schemas.openxmlformats.org/drawingml/2006/main" xmlns:pic="http://schemas.openxmlformats.org/drawingml/2006/picture" xmlns:wp="http://schemas.openxmlformats.org/drawingml/2006/wordprocessingDrawing">
   <w:body>
-    <w:bookmarkStart w:id="week-2---conditional-statements-flow-control-and-functions" w:name="week-2---conditional-statements-flow-control-and-functions"/>
+    <w:bookmarkStart w:id="21" w:name="week-2---conditional-statements-flow-control-and-functions"/>
     <w:p>
       <w:pPr>
         <w:pStyle w:val="Heading1"/>
@@ -11,7 +11,7 @@
         <w:t xml:space="preserve">Week 2 - Conditional Statements, flow control and functions</w:t>
       </w:r>
     </w:p>
-    <w:bookmarkEnd w:id="week-2---conditional-statements-flow-control-and-functions"/>
+    <w:bookmarkEnd w:id="21"/>
     <w:p>
       <w:r>
         <w:t xml:space="preserve">This lab sheet will serve as a basic introduction to programming. After this session you will know the basic Python syntax to carry out the following:</w:t>
@@ -72,7 +72,7 @@
         <w:t xml:space="preserve">Write clear and consistent code.</w:t>
       </w:r>
     </w:p>
-    <w:bookmarkStart w:id="programming-in-python" w:name="programming-in-python"/>
+    <w:bookmarkStart w:id="22" w:name="programming-in-python"/>
     <w:p>
       <w:pPr>
         <w:pStyle w:val="Heading2"/>
@@ -81,7 +81,7 @@
         <w:t xml:space="preserve">Programming in Python</w:t>
       </w:r>
     </w:p>
-    <w:bookmarkEnd w:id="programming-in-python"/>
+    <w:bookmarkEnd w:id="22"/>
     <w:p>
       <w:r>
         <w:t xml:space="preserve">Python is a programming language. There are various other programming languages:</w:t>
@@ -334,7 +334,7 @@
                     </pic:cNvPicPr>
                   </pic:nvPicPr>
                   <pic:blipFill>
-                    <a:blip r:embed="image1"/>
+                    <a:blip r:embed="rId23"/>
                     <a:stretch>
                       <a:fillRect/>
                     </a:stretch>
@@ -377,7 +377,7 @@
           <w:ilvl w:val="0"/>
         </w:numPr>
       </w:pPr>
-      <w:hyperlink r:id="link0">
+      <w:hyperlink r:id="rId24">
         <w:r>
           <w:rPr>
             <w:rStyle w:val="Hyperlink"/>
@@ -450,7 +450,7 @@
                     </pic:cNvPicPr>
                   </pic:nvPicPr>
                   <pic:blipFill>
-                    <a:blip r:embed="image2"/>
+                    <a:blip r:embed="rId25"/>
                     <a:stretch>
                       <a:fillRect/>
                     </a:stretch>
@@ -509,7 +509,7 @@
         <w:t xml:space="preserve">).</w:t>
       </w:r>
     </w:p>
-    <w:bookmarkStart w:id="basic-variables" w:name="basic-variables"/>
+    <w:bookmarkStart w:id="26" w:name="basic-variables"/>
     <w:p>
       <w:pPr>
         <w:pStyle w:val="Heading2"/>
@@ -518,7 +518,7 @@
         <w:t xml:space="preserve">Basic variables</w:t>
       </w:r>
     </w:p>
-    <w:bookmarkEnd w:id="basic-variables"/>
+    <w:bookmarkEnd w:id="26"/>
     <w:p>
       <w:r>
         <w:t xml:space="preserve">A variable is one of the basic building blocks used by a program. Variables may be of various types.</w:t>
@@ -576,7 +576,9 @@
         </w:rPr>
         <w:t xml:space="preserve">23</w:t>
       </w:r>
-      <w:br/>
+      <w:r>
+        <w:cr/>
+      </w:r>
       <w:r>
         <w:rPr>
           <w:rStyle w:val="KeywordTok"/>
@@ -601,8 +603,12 @@
         </w:rPr>
         <w:t xml:space="preserve">(num1)</w:t>
       </w:r>
-      <w:br/>
-      <w:br/>
+      <w:r>
+        <w:cr/>
+      </w:r>
+      <w:r>
+        <w:cr/>
+      </w:r>
       <w:r>
         <w:rPr>
           <w:rStyle w:val="NormalTok"/>
@@ -615,7 +621,9 @@
         </w:rPr>
         <w:t xml:space="preserve">23.5</w:t>
       </w:r>
-      <w:br/>
+      <w:r>
+        <w:cr/>
+      </w:r>
       <w:r>
         <w:rPr>
           <w:rStyle w:val="KeywordTok"/>
@@ -640,8 +648,12 @@
         </w:rPr>
         <w:t xml:space="preserve">(num2)</w:t>
       </w:r>
-      <w:br/>
-      <w:br/>
+      <w:r>
+        <w:cr/>
+      </w:r>
+      <w:r>
+        <w:cr/>
+      </w:r>
       <w:r>
         <w:rPr>
           <w:rStyle w:val="NormalTok"/>
@@ -654,7 +666,9 @@
         </w:rPr>
         <w:t xml:space="preserve">"Hello world!"</w:t>
       </w:r>
-      <w:br/>
+      <w:r>
+        <w:cr/>
+      </w:r>
       <w:r>
         <w:rPr>
           <w:rStyle w:val="KeywordTok"/>
@@ -687,7 +701,7 @@
           <w:ilvl w:val="0"/>
         </w:numPr>
       </w:pPr>
-      <w:hyperlink r:id="link1">
+      <w:hyperlink r:id="rId27">
         <w:r>
           <w:rPr>
             <w:rStyle w:val="Hyperlink"/>
@@ -727,7 +741,9 @@
         </w:rPr>
         <w:t xml:space="preserve">2</w:t>
       </w:r>
-      <w:br/>
+      <w:r>
+        <w:cr/>
+      </w:r>
       <w:r>
         <w:rPr>
           <w:rStyle w:val="NormalTok"/>
@@ -740,7 +756,9 @@
         </w:rPr>
         <w:t xml:space="preserve">3</w:t>
       </w:r>
-      <w:br/>
+      <w:r>
+        <w:cr/>
+      </w:r>
       <w:r>
         <w:rPr>
           <w:rStyle w:val="KeywordTok"/>
@@ -791,7 +809,9 @@
         </w:rPr>
         <w:t xml:space="preserve">2</w:t>
       </w:r>
-      <w:br/>
+      <w:r>
+        <w:cr/>
+      </w:r>
       <w:r>
         <w:rPr>
           <w:rStyle w:val="NormalTok"/>
@@ -804,7 +824,9 @@
         </w:rPr>
         <w:t xml:space="preserve">3</w:t>
       </w:r>
-      <w:br/>
+      <w:r>
+        <w:cr/>
+      </w:r>
       <w:r>
         <w:rPr>
           <w:rStyle w:val="KeywordTok"/>
@@ -940,7 +962,7 @@
           <w:ilvl w:val="0"/>
         </w:numPr>
       </w:pPr>
-      <w:hyperlink r:id="link2">
+      <w:hyperlink r:id="rId28">
         <w:r>
           <w:rPr>
             <w:rStyle w:val="Hyperlink"/>
@@ -952,7 +974,7 @@
     <w:p>
       <w:pPr>
         <w:numPr>
-          <w:numId w:val="7"/>
+          <w:numId w:val="6"/>
           <w:ilvl w:val="0"/>
         </w:numPr>
       </w:pPr>
@@ -1048,7 +1070,7 @@
           <w:ilvl w:val="0"/>
         </w:numPr>
       </w:pPr>
-      <w:hyperlink r:id="link3">
+      <w:hyperlink r:id="rId29">
         <w:r>
           <w:rPr>
             <w:rStyle w:val="Hyperlink"/>
@@ -1060,7 +1082,7 @@
     <w:p>
       <w:pPr>
         <w:numPr>
-          <w:numId w:val="7"/>
+          <w:numId w:val="6"/>
           <w:ilvl w:val="0"/>
         </w:numPr>
       </w:pPr>
@@ -1094,7 +1116,9 @@
         </w:rPr>
         <w:t xml:space="preserve">"This is a string that I will learn to manipulate"</w:t>
       </w:r>
-      <w:br/>
+      <w:r>
+        <w:cr/>
+      </w:r>
       <w:r>
         <w:rPr>
           <w:rStyle w:val="NormalTok"/>
@@ -1107,14 +1131,18 @@
         </w:rPr>
         <w:t xml:space="preserve">", string manipulation is very useful."</w:t>
       </w:r>
-      <w:br/>
+      <w:r>
+        <w:cr/>
+      </w:r>
       <w:r>
         <w:rPr>
           <w:rStyle w:val="NormalTok"/>
         </w:rPr>
         <w:t xml:space="preserve">string = str1 + str2</w:t>
       </w:r>
-      <w:br/>
+      <w:r>
+        <w:cr/>
+      </w:r>
       <w:r>
         <w:rPr>
           <w:rStyle w:val="KeywordTok"/>
@@ -1133,7 +1161,9 @@
         </w:rPr>
         <w:t xml:space="preserve">string</w:t>
       </w:r>
-      <w:br/>
+      <w:r>
+        <w:cr/>
+      </w:r>
       <w:r>
         <w:rPr>
           <w:rStyle w:val="KeywordTok"/>
@@ -1158,7 +1188,9 @@
         </w:rPr>
         <w:t xml:space="preserve">(string)</w:t>
       </w:r>
-      <w:br/>
+      <w:r>
+        <w:cr/>
+      </w:r>
       <w:r>
         <w:rPr>
           <w:rStyle w:val="KeywordTok"/>
@@ -1189,7 +1221,9 @@
         </w:rPr>
         <w:t xml:space="preserve">]</w:t>
       </w:r>
-      <w:br/>
+      <w:r>
+        <w:cr/>
+      </w:r>
       <w:r>
         <w:rPr>
           <w:rStyle w:val="KeywordTok"/>
@@ -1220,7 +1254,9 @@
         </w:rPr>
         <w:t xml:space="preserve">]</w:t>
       </w:r>
-      <w:br/>
+      <w:r>
+        <w:cr/>
+      </w:r>
       <w:r>
         <w:rPr>
           <w:rStyle w:val="KeywordTok"/>
@@ -1301,7 +1337,9 @@
         </w:rPr>
         <w:t xml:space="preserve">)</w:t>
       </w:r>
-      <w:br/>
+      <w:r>
+        <w:cr/>
+      </w:r>
       <w:r>
         <w:rPr>
           <w:rStyle w:val="KeywordTok"/>
@@ -1320,7 +1358,9 @@
         </w:rPr>
         <w:t xml:space="preserve">index</w:t>
       </w:r>
-      <w:br/>
+      <w:r>
+        <w:cr/>
+      </w:r>
       <w:r>
         <w:rPr>
           <w:rStyle w:val="KeywordTok"/>
@@ -1382,7 +1422,7 @@
           <w:ilvl w:val="0"/>
         </w:numPr>
       </w:pPr>
-      <w:hyperlink r:id="link4">
+      <w:hyperlink r:id="rId30">
         <w:r>
           <w:rPr>
             <w:rStyle w:val="Hyperlink"/>
@@ -1394,7 +1434,7 @@
     <w:p>
       <w:pPr>
         <w:numPr>
-          <w:numId w:val="7"/>
+          <w:numId w:val="6"/>
           <w:ilvl w:val="0"/>
         </w:numPr>
       </w:pPr>
@@ -1422,7 +1462,9 @@
         </w:rPr>
         <w:t xml:space="preserve">10.2</w:t>
       </w:r>
-      <w:br/>
+      <w:r>
+        <w:cr/>
+      </w:r>
       <w:r>
         <w:rPr>
           <w:rStyle w:val="KeywordTok"/>
@@ -1447,7 +1489,9 @@
         </w:rPr>
         <w:t xml:space="preserve">(f)</w:t>
       </w:r>
-      <w:br/>
+      <w:r>
+        <w:cr/>
+      </w:r>
       <w:r>
         <w:rPr>
           <w:rStyle w:val="KeywordTok"/>
@@ -1511,7 +1555,9 @@
         </w:rPr>
         <w:t xml:space="preserve">(f)</w:t>
       </w:r>
-      <w:br/>
+      <w:r>
+        <w:cr/>
+      </w:r>
       <w:r>
         <w:rPr>
           <w:rStyle w:val="KeywordTok"/>
@@ -1530,7 +1576,9 @@
         </w:rPr>
         <w:t xml:space="preserve">s</w:t>
       </w:r>
-      <w:br/>
+      <w:r>
+        <w:cr/>
+      </w:r>
       <w:r>
         <w:rPr>
           <w:rStyle w:val="KeywordTok"/>
@@ -1587,7 +1635,9 @@
         </w:rPr>
         <w:t xml:space="preserve">2</w:t>
       </w:r>
-      <w:br/>
+      <w:r>
+        <w:cr/>
+      </w:r>
       <w:r>
         <w:rPr>
           <w:rStyle w:val="NormalTok"/>
@@ -1600,7 +1650,9 @@
         </w:rPr>
         <w:t xml:space="preserve">"Vince"</w:t>
       </w:r>
-      <w:br/>
+      <w:r>
+        <w:cr/>
+      </w:r>
       <w:r>
         <w:rPr>
           <w:rStyle w:val="NormalTok"/>
@@ -1613,7 +1665,9 @@
         </w:rPr>
         <w:t xml:space="preserve">1.7</w:t>
       </w:r>
-      <w:br/>
+      <w:r>
+        <w:cr/>
+      </w:r>
       <w:r>
         <w:rPr>
           <w:rStyle w:val="NormalTok"/>
@@ -1978,7 +2032,7 @@
           <w:ilvl w:val="0"/>
         </w:numPr>
       </w:pPr>
-      <w:hyperlink r:id="link5">
+      <w:hyperlink r:id="rId31">
         <w:r>
           <w:rPr>
             <w:rStyle w:val="Hyperlink"/>
@@ -1987,7 +2041,7 @@
         </w:r>
       </w:hyperlink>
     </w:p>
-    <w:bookmarkStart w:id="if-statements" w:name="if-statements"/>
+    <w:bookmarkStart w:id="32" w:name="if-statements"/>
     <w:p>
       <w:pPr>
         <w:pStyle w:val="Heading2"/>
@@ -1996,7 +2050,7 @@
         <w:t xml:space="preserve">If statements</w:t>
       </w:r>
     </w:p>
-    <w:bookmarkEnd w:id="if-statements"/>
+    <w:bookmarkEnd w:id="32"/>
     <w:p>
       <w:pPr>
         <w:numPr>
@@ -2058,7 +2112,9 @@
         </w:rPr>
         <w:t xml:space="preserve">True</w:t>
       </w:r>
-      <w:br/>
+      <w:r>
+        <w:cr/>
+      </w:r>
       <w:r>
         <w:rPr>
           <w:rStyle w:val="KeywordTok"/>
@@ -2077,7 +2133,9 @@
         </w:rPr>
         <w:t xml:space="preserve">boolean:</w:t>
       </w:r>
-      <w:br/>
+      <w:r>
+        <w:cr/>
+      </w:r>
       <w:r>
         <w:rPr>
           <w:rStyle w:val="NormalTok"/>
@@ -2403,7 +2461,9 @@
         </w:rPr>
         <w:t xml:space="preserve">11</w:t>
       </w:r>
-      <w:br/>
+      <w:r>
+        <w:cr/>
+      </w:r>
       <w:r>
         <w:rPr>
           <w:rStyle w:val="KeywordTok"/>
@@ -2446,7 +2506,9 @@
         </w:rPr>
         <w:t xml:space="preserve">0</w:t>
       </w:r>
-      <w:br/>
+      <w:r>
+        <w:cr/>
+      </w:r>
       <w:r>
         <w:rPr>
           <w:rStyle w:val="KeywordTok"/>
@@ -2495,7 +2557,9 @@
         </w:rPr>
         <w:t xml:space="preserve">:</w:t>
       </w:r>
-      <w:br/>
+      <w:r>
+        <w:cr/>
+      </w:r>
       <w:r>
         <w:rPr>
           <w:rStyle w:val="NormalTok"/>
@@ -2538,7 +2602,9 @@
         </w:rPr>
         <w:t xml:space="preserve">"num is an even number"</w:t>
       </w:r>
-      <w:br/>
+      <w:r>
+        <w:cr/>
+      </w:r>
       <w:r>
         <w:rPr>
           <w:rStyle w:val="KeywordTok"/>
@@ -2551,7 +2617,9 @@
         </w:rPr>
         <w:t xml:space="preserve">:</w:t>
       </w:r>
-      <w:br/>
+      <w:r>
+        <w:cr/>
+      </w:r>
       <w:r>
         <w:rPr>
           <w:rStyle w:val="NormalTok"/>
@@ -2628,7 +2696,7 @@
           <w:ilvl w:val="0"/>
         </w:numPr>
       </w:pPr>
-      <w:hyperlink r:id="link6">
+      <w:hyperlink r:id="rId33">
         <w:r>
           <w:rPr>
             <w:rStyle w:val="Hyperlink"/>
@@ -2679,7 +2747,7 @@
     <w:p>
       <w:pPr>
         <w:numPr>
-          <w:numId w:val="10"/>
+          <w:numId w:val="9"/>
           <w:ilvl w:val="0"/>
         </w:numPr>
       </w:pPr>
@@ -2715,7 +2783,7 @@
           <w:ilvl w:val="0"/>
         </w:numPr>
       </w:pPr>
-      <w:hyperlink r:id="link7">
+      <w:hyperlink r:id="rId34">
         <w:r>
           <w:rPr>
             <w:rStyle w:val="Hyperlink"/>
@@ -2724,7 +2792,7 @@
         </w:r>
       </w:hyperlink>
     </w:p>
-    <w:bookmarkStart w:id="loops" w:name="loops"/>
+    <w:bookmarkStart w:id="35" w:name="loops"/>
     <w:p>
       <w:pPr>
         <w:pStyle w:val="Heading2"/>
@@ -2733,7 +2801,7 @@
         <w:t xml:space="preserve">Loops</w:t>
       </w:r>
     </w:p>
-    <w:bookmarkEnd w:id="loops"/>
+    <w:bookmarkEnd w:id="35"/>
     <w:p>
       <w:r>
         <w:t xml:space="preserve">An important type of programming instruction allows us to make a program repeat certain things. These are also referred to as loops. There are two basic types of loops "count controlled loops" and "event controlled loops".</w:t>
@@ -3061,7 +3129,9 @@
         </w:rPr>
         <w:t xml:space="preserve">):</w:t>
       </w:r>
-      <w:br/>
+      <w:r>
+        <w:cr/>
+      </w:r>
       <w:r>
         <w:rPr>
           <w:rStyle w:val="NormalTok"/>
@@ -3157,7 +3227,7 @@
                     </pic:cNvPicPr>
                   </pic:nvPicPr>
                   <pic:blipFill>
-                    <a:blip r:embed="image3"/>
+                    <a:blip r:embed="rId36"/>
                     <a:stretch>
                       <a:fillRect/>
                     </a:stretch>
@@ -3278,7 +3348,9 @@
         </w:rPr>
         <w:t xml:space="preserve">]:</w:t>
       </w:r>
-      <w:br/>
+      <w:r>
+        <w:cr/>
+      </w:r>
       <w:r>
         <w:rPr>
           <w:rStyle w:val="NormalTok"/>
@@ -3353,7 +3425,9 @@
         </w:rPr>
         <w:t xml:space="preserve">0</w:t>
       </w:r>
-      <w:br/>
+      <w:r>
+        <w:cr/>
+      </w:r>
       <w:r>
         <w:rPr>
           <w:rStyle w:val="KeywordTok"/>
@@ -3396,7 +3470,9 @@
         </w:rPr>
         <w:t xml:space="preserve">):</w:t>
       </w:r>
-      <w:br/>
+      <w:r>
+        <w:cr/>
+      </w:r>
       <w:r>
         <w:rPr>
           <w:rStyle w:val="NormalTok"/>
@@ -3427,7 +3503,9 @@
         </w:rPr>
         <w:t xml:space="preserve">s += i</w:t>
       </w:r>
-      <w:br/>
+      <w:r>
+        <w:cr/>
+      </w:r>
       <w:r>
         <w:rPr>
           <w:rStyle w:val="KeywordTok"/>
@@ -3454,7 +3532,7 @@
           <w:ilvl w:val="0"/>
         </w:numPr>
       </w:pPr>
-      <w:hyperlink r:id="link8">
+      <w:hyperlink r:id="rId37">
         <w:r>
           <w:rPr>
             <w:rStyle w:val="Hyperlink"/>
@@ -3487,7 +3565,7 @@
           <w:ilvl w:val="0"/>
         </w:numPr>
       </w:pPr>
-      <w:hyperlink r:id="link9">
+      <w:hyperlink r:id="rId38">
         <w:r>
           <w:rPr>
             <w:rStyle w:val="Hyperlink"/>
@@ -3554,7 +3632,9 @@
         </w:rPr>
         <w:t xml:space="preserve">0</w:t>
       </w:r>
-      <w:br/>
+      <w:r>
+        <w:cr/>
+      </w:r>
       <w:r>
         <w:rPr>
           <w:rStyle w:val="KeywordTok"/>
@@ -3585,7 +3665,9 @@
         </w:rPr>
         <w:t xml:space="preserve">:</w:t>
       </w:r>
-      <w:br/>
+      <w:r>
+        <w:cr/>
+      </w:r>
       <w:r>
         <w:rPr>
           <w:rStyle w:val="NormalTok"/>
@@ -3628,7 +3710,9 @@
         </w:rPr>
         <w:t xml:space="preserve">k</w:t>
       </w:r>
-      <w:br/>
+      <w:r>
+        <w:cr/>
+      </w:r>
       <w:r>
         <w:rPr>
           <w:rStyle w:val="NormalTok"/>
@@ -3733,7 +3817,7 @@
                     </pic:cNvPicPr>
                   </pic:nvPicPr>
                   <pic:blipFill>
-                    <a:blip r:embed="image4"/>
+                    <a:blip r:embed="rId39"/>
                     <a:stretch>
                       <a:fillRect/>
                     </a:stretch>
@@ -3776,7 +3860,7 @@
           <w:ilvl w:val="0"/>
         </w:numPr>
       </w:pPr>
-      <w:hyperlink r:id="link10">
+      <w:hyperlink r:id="rId40">
         <w:r>
           <w:rPr>
             <w:rStyle w:val="Hyperlink"/>
@@ -3880,7 +3964,7 @@
           <w:ilvl w:val="0"/>
         </w:numPr>
       </w:pPr>
-      <w:hyperlink r:id="link11">
+      <w:hyperlink r:id="rId41">
         <w:r>
           <w:rPr>
             <w:rStyle w:val="Hyperlink"/>
@@ -3907,7 +3991,9 @@
           <w:ilvl w:val="0"/>
         </w:numPr>
       </w:pPr>
-      <w:br/>
+      <w:r>
+        <w:cr/>
+      </w:r>
       <m:oMathPara>
         <m:oMathParaPr>
           <m:jc m:val="center"/>
@@ -3994,7 +4080,9 @@
           </m:f>
         </m:oMath>
       </m:oMathPara>
-      <w:br/>
+      <w:r>
+        <w:cr/>
+      </w:r>
     </w:p>
     <w:p>
       <w:pPr>
@@ -4052,7 +4140,7 @@
           <w:ilvl w:val="0"/>
         </w:numPr>
       </w:pPr>
-      <w:hyperlink r:id="link12">
+      <w:hyperlink r:id="rId42">
         <w:r>
           <w:rPr>
             <w:rStyle w:val="Hyperlink"/>
@@ -4142,7 +4230,7 @@
           <w:ilvl w:val="0"/>
         </w:numPr>
       </w:pPr>
-      <w:hyperlink r:id="link13">
+      <w:hyperlink r:id="rId43">
         <w:r>
           <w:rPr>
             <w:rStyle w:val="Hyperlink"/>
@@ -4151,7 +4239,7 @@
         </w:r>
       </w:hyperlink>
     </w:p>
-    <w:bookmarkStart w:id="functions" w:name="functions"/>
+    <w:bookmarkStart w:id="44" w:name="functions"/>
     <w:p>
       <w:pPr>
         <w:pStyle w:val="Heading2"/>
@@ -4160,7 +4248,7 @@
         <w:t xml:space="preserve">Functions</w:t>
       </w:r>
     </w:p>
-    <w:bookmarkEnd w:id="functions"/>
+    <w:bookmarkEnd w:id="44"/>
     <w:p>
       <w:r>
         <w:t xml:space="preserve">To be able to make progress from the basic on this sheet we need a way to write "recycle" code: functions. Much like mathematical functions, functions in programming can take multiple arguments and carry out tasks with those arguments</w:t>
@@ -4186,7 +4274,7 @@
                     </pic:cNvPicPr>
                   </pic:nvPicPr>
                   <pic:blipFill>
-                    <a:blip r:embed="image5"/>
+                    <a:blip r:embed="rId45"/>
                     <a:stretch>
                       <a:fillRect/>
                     </a:stretch>
@@ -4255,7 +4343,9 @@
         </w:rPr>
         <w:t xml:space="preserve">printhello():</w:t>
       </w:r>
-      <w:br/>
+      <w:r>
+        <w:cr/>
+      </w:r>
       <w:r>
         <w:rPr>
           <w:rStyle w:val="NormalTok"/>
@@ -4392,7 +4482,9 @@
         </w:rPr>
         <w:t xml:space="preserve">printhello(name):</w:t>
       </w:r>
-      <w:br/>
+      <w:r>
+        <w:cr/>
+      </w:r>
       <w:r>
         <w:rPr>
           <w:rStyle w:val="NormalTok"/>
@@ -4455,7 +4547,7 @@
           <w:ilvl w:val="0"/>
         </w:numPr>
       </w:pPr>
-      <w:hyperlink r:id="link14">
+      <w:hyperlink r:id="rId46">
         <w:r>
           <w:rPr>
             <w:rStyle w:val="Hyperlink"/>
@@ -4516,7 +4608,9 @@
         </w:rPr>
         <w:t xml:space="preserve">mydiv(a, b):</w:t>
       </w:r>
-      <w:br/>
+      <w:r>
+        <w:cr/>
+      </w:r>
       <w:r>
         <w:rPr>
           <w:rStyle w:val="NormalTok"/>
@@ -4567,7 +4661,7 @@
           <w:ilvl w:val="0"/>
         </w:numPr>
       </w:pPr>
-      <w:hyperlink r:id="link15">
+      <w:hyperlink r:id="rId47">
         <w:r>
           <w:rPr>
             <w:rStyle w:val="Hyperlink"/>
@@ -4615,7 +4709,7 @@
           <w:ilvl w:val="0"/>
         </w:numPr>
       </w:pPr>
-      <w:hyperlink r:id="link16">
+      <w:hyperlink r:id="rId48">
         <w:r>
           <w:rPr>
             <w:rStyle w:val="Hyperlink"/>
@@ -4705,7 +4799,7 @@
           <w:ilvl w:val="0"/>
         </w:numPr>
       </w:pPr>
-      <w:hyperlink r:id="link17">
+      <w:hyperlink r:id="rId49">
         <w:r>
           <w:rPr>
             <w:rStyle w:val="Hyperlink"/>
@@ -4776,7 +4870,9 @@
           <w:ilvl w:val="0"/>
         </w:numPr>
       </w:pPr>
-      <w:br/>
+      <w:r>
+        <w:cr/>
+      </w:r>
       <m:oMathPara>
         <m:oMathParaPr>
           <m:jc m:val="center"/>
@@ -4915,16 +5011,18 @@
           </m:d>
         </m:oMath>
       </m:oMathPara>
-      <w:br/>
-    </w:p>
-    <w:p>
-      <w:pPr>
-        <w:numPr>
-          <w:numId w:val="1"/>
-          <w:ilvl w:val="0"/>
-        </w:numPr>
-      </w:pPr>
-      <w:hyperlink r:id="link18">
+      <w:r>
+        <w:cr/>
+      </w:r>
+    </w:p>
+    <w:p>
+      <w:pPr>
+        <w:numPr>
+          <w:numId w:val="1"/>
+          <w:ilvl w:val="0"/>
+        </w:numPr>
+      </w:pPr>
+      <w:hyperlink r:id="rId50">
         <w:r>
           <w:rPr>
             <w:rStyle w:val="Hyperlink"/>
@@ -4933,7 +5031,7 @@
         </w:r>
       </w:hyperlink>
     </w:p>
-    <w:bookmarkStart w:id="writing-clear-code" w:name="writing-clear-code"/>
+    <w:bookmarkStart w:id="51" w:name="writing-clear-code"/>
     <w:p>
       <w:pPr>
         <w:pStyle w:val="Heading2"/>
@@ -4942,7 +5040,7 @@
         <w:t xml:space="preserve">Writing clear code</w:t>
       </w:r>
     </w:p>
-    <w:bookmarkEnd w:id="writing-clear-code"/>
+    <w:bookmarkEnd w:id="51"/>
     <w:p>
       <w:r>
         <w:t xml:space="preserve">When writing code it is</w:t>
@@ -5051,7 +5149,9 @@
         </w:rPr>
         <w:t xml:space="preserve">2</w:t>
       </w:r>
-      <w:br/>
+      <w:r>
+        <w:cr/>
+      </w:r>
       <w:r>
         <w:rPr>
           <w:rStyle w:val="NormalTok"/>
@@ -5082,7 +5182,9 @@
         </w:rPr>
         <w:t xml:space="preserve"># Add 3 to num</w:t>
       </w:r>
-      <w:br/>
+      <w:r>
+        <w:cr/>
+      </w:r>
       <w:r>
         <w:rPr>
           <w:rStyle w:val="KeywordTok"/>
@@ -5139,58 +5241,78 @@
         </w:rPr>
         <w:t xml:space="preserve">myfunc(a,b):</w:t>
       </w:r>
-      <w:br/>
+      <w:r>
+        <w:cr/>
+      </w:r>
       <w:r>
         <w:rPr>
           <w:rStyle w:val="CommentTok"/>
         </w:rPr>
         <w:t xml:space="preserve">"""</w:t>
       </w:r>
-      <w:br/>
+      <w:r>
+        <w:cr/>
+      </w:r>
       <w:r>
         <w:rPr>
           <w:rStyle w:val="CommentTok"/>
         </w:rPr>
         <w:t xml:space="preserve">This function calculates the ratio of two numbers raised to the sum of the two numbers.</w:t>
       </w:r>
-      <w:br/>
-      <w:br/>
+      <w:r>
+        <w:cr/>
+      </w:r>
+      <w:r>
+        <w:cr/>
+      </w:r>
       <w:r>
         <w:rPr>
           <w:rStyle w:val="CommentTok"/>
         </w:rPr>
         <w:t xml:space="preserve">Arguments:</w:t>
       </w:r>
-      <w:br/>
+      <w:r>
+        <w:cr/>
+      </w:r>
       <w:r>
         <w:rPr>
           <w:rStyle w:val="CommentTok"/>
         </w:rPr>
         <w:t xml:space="preserve">    a: the first number</w:t>
       </w:r>
-      <w:br/>
+      <w:r>
+        <w:cr/>
+      </w:r>
       <w:r>
         <w:rPr>
           <w:rStyle w:val="CommentTok"/>
         </w:rPr>
         <w:t xml:space="preserve">    b: the second number</w:t>
       </w:r>
-      <w:br/>
-      <w:br/>
+      <w:r>
+        <w:cr/>
+      </w:r>
+      <w:r>
+        <w:cr/>
+      </w:r>
       <w:r>
         <w:rPr>
           <w:rStyle w:val="CommentTok"/>
         </w:rPr>
         <w:t xml:space="preserve">Output: (a / b) ** (a + b)</w:t>
       </w:r>
-      <w:br/>
+      <w:r>
+        <w:cr/>
+      </w:r>
       <w:r>
         <w:rPr>
           <w:rStyle w:val="CommentTok"/>
         </w:rPr>
         <w:t xml:space="preserve">"""</w:t>
       </w:r>
-      <w:br/>
+      <w:r>
+        <w:cr/>
+      </w:r>
       <w:r>
         <w:rPr>
           <w:rStyle w:val="NormalTok"/>
@@ -5277,7 +5399,7 @@
       <w:r>
         <w:t xml:space="preserve"> </w:t>
       </w:r>
-      <w:hyperlink r:id="link19">
+      <w:hyperlink r:id="rId52">
         <w:r>
           <w:rPr>
             <w:rStyle w:val="Hyperlink"/>
@@ -5351,21 +5473,27 @@
         </w:rPr>
         <w:t xml:space="preserve">myvariable</w:t>
       </w:r>
-      <w:br/>
+      <w:r>
+        <w:cr/>
+      </w:r>
       <w:r>
         <w:rPr>
           <w:rStyle w:val="NormalTok"/>
         </w:rPr>
         <w:t xml:space="preserve">sqrtvar</w:t>
       </w:r>
-      <w:br/>
+      <w:r>
+        <w:cr/>
+      </w:r>
       <w:r>
         <w:rPr>
           <w:rStyle w:val="NormalTok"/>
         </w:rPr>
         <w:t xml:space="preserve">var</w:t>
       </w:r>
-      <w:br/>
+      <w:r>
+        <w:cr/>
+      </w:r>
       <w:r>
         <w:rPr>
           <w:rStyle w:val="NormalTok"/>
@@ -5398,21 +5526,27 @@
         </w:rPr>
         <w:t xml:space="preserve">my_variable</w:t>
       </w:r>
-      <w:br/>
+      <w:r>
+        <w:cr/>
+      </w:r>
       <w:r>
         <w:rPr>
           <w:rStyle w:val="NormalTok"/>
         </w:rPr>
         <w:t xml:space="preserve">SqrtVAR</w:t>
       </w:r>
-      <w:br/>
+      <w:r>
+        <w:cr/>
+      </w:r>
       <w:r>
         <w:rPr>
           <w:rStyle w:val="NormalTok"/>
         </w:rPr>
         <w:t xml:space="preserve">MyFunction</w:t>
       </w:r>
-      <w:br/>
+      <w:r>
+        <w:cr/>
+      </w:r>
       <w:r>
         <w:rPr>
           <w:rStyle w:val="NormalTok"/>
@@ -5541,7 +5675,9 @@
         </w:rPr>
         <w:t xml:space="preserve">2</w:t>
       </w:r>
-      <w:br/>
+      <w:r>
+        <w:cr/>
+      </w:r>
       <w:r>
         <w:rPr>
           <w:rStyle w:val="NormalTok"/>
@@ -5610,7 +5746,9 @@
         </w:rPr>
         <w:t xml:space="preserve">2+2</w:t>
       </w:r>
-      <w:br/>
+      <w:r>
+        <w:cr/>
+      </w:r>
       <w:r>
         <w:rPr>
           <w:rStyle w:val="NormalTok"/>
@@ -5693,7 +5831,9 @@
         </w:rPr>
         <w:t xml:space="preserve"># Just leave a space after the comment symbol if on a single line</w:t>
       </w:r>
-      <w:br/>
+      <w:r>
+        <w:cr/>
+      </w:r>
       <w:r>
         <w:rPr>
           <w:rStyle w:val="KeywordTok"/>
@@ -5883,9 +6023,15 @@
         </w:rPr>
         <w:t xml:space="preserve">2</w:t>
       </w:r>
-      <w:br/>
-      <w:br/>
-      <w:br/>
+      <w:r>
+        <w:cr/>
+      </w:r>
+      <w:r>
+        <w:cr/>
+      </w:r>
+      <w:r>
+        <w:cr/>
+      </w:r>
       <w:r>
         <w:rPr>
           <w:rStyle w:val="KeywordTok"/>
@@ -5904,7 +6050,9 @@
         </w:rPr>
         <w:t xml:space="preserve">myfunc():</w:t>
       </w:r>
-      <w:br/>
+      <w:r>
+        <w:cr/>
+      </w:r>
       <w:r>
         <w:rPr>
           <w:rStyle w:val="NormalTok"/>
@@ -6021,8 +6169,12 @@
         </w:rPr>
         <w:t xml:space="preserve">2</w:t>
       </w:r>
-      <w:br/>
-      <w:br/>
+      <w:r>
+        <w:cr/>
+      </w:r>
+      <w:r>
+        <w:cr/>
+      </w:r>
       <w:r>
         <w:rPr>
           <w:rStyle w:val="KeywordTok"/>
@@ -6041,7 +6193,9 @@
         </w:rPr>
         <w:t xml:space="preserve">myfunc():</w:t>
       </w:r>
-      <w:br/>
+      <w:r>
+        <w:cr/>
+      </w:r>
       <w:r>
         <w:rPr>
           <w:rStyle w:val="NormalTok"/>
@@ -6139,37 +6293,51 @@
         </w:rPr>
         <w:t xml:space="preserve">afunc():</w:t>
       </w:r>
-      <w:br/>
+      <w:r>
+        <w:cr/>
+      </w:r>
       <w:r>
         <w:rPr>
           <w:rStyle w:val="CommentTok"/>
         </w:rPr>
         <w:t xml:space="preserve">"""</w:t>
       </w:r>
-      <w:br/>
+      <w:r>
+        <w:cr/>
+      </w:r>
       <w:r>
         <w:rPr>
           <w:rStyle w:val="CommentTok"/>
         </w:rPr>
         <w:t xml:space="preserve">Always start a function with a multiline comment to describe what it does.</w:t>
       </w:r>
-      <w:br/>
-      <w:br/>
+      <w:r>
+        <w:cr/>
+      </w:r>
+      <w:r>
+        <w:cr/>
+      </w:r>
       <w:r>
         <w:rPr>
           <w:rStyle w:val="CommentTok"/>
         </w:rPr>
         <w:t xml:space="preserve">Arguments: List the arguments and what format they should be in.</w:t>
       </w:r>
-      <w:br/>
-      <w:br/>
+      <w:r>
+        <w:cr/>
+      </w:r>
+      <w:r>
+        <w:cr/>
+      </w:r>
       <w:r>
         <w:rPr>
           <w:rStyle w:val="CommentTok"/>
         </w:rPr>
         <w:t xml:space="preserve">Output: List the expected output of the function.</w:t>
       </w:r>
-      <w:br/>
+      <w:r>
+        <w:cr/>
+      </w:r>
       <w:r>
         <w:rPr>
           <w:rStyle w:val="CommentTok"/>
@@ -6201,11 +6369,16 @@
     </w:p>
   </w:body>
 </w:document>
+</file>
+
+<file path=word/footnotes.xml><?xml version="1.0" encoding="utf-8"?>
+<w:footnotes xmlns:w="http://schemas.openxmlformats.org/wordprocessingml/2006/main" xmlns:m="http://schemas.openxmlformats.org/officeDocument/2006/math" xmlns:r="http://schemas.openxmlformats.org/officeDocument/2006/relationships" xmlns:o="urn:schemas-microsoft-com:office:office" xmlns:v="urn:schemas-microsoft-com:vml" xmlns:w10="urn:schemas-microsoft-com:office:word" xmlns:a="http://schemas.openxmlformats.org/drawingml/2006/main" xmlns:pic="http://schemas.openxmlformats.org/drawingml/2006/picture" xmlns:wp="http://schemas.openxmlformats.org/drawingml/2006/wordprocessingDrawing"/>
 </file>
 
 <file path=word/numbering.xml><?xml version="1.0" encoding="utf-8"?>
 <w:numbering xmlns:w="http://schemas.openxmlformats.org/wordprocessingml/2006/main">
   <w:abstractNum w:abstractNumId="0">
+    <w:nsid w:val="431389d9"/>
     <w:multiLevelType w:val="multilevel"/>
     <w:lvl w:ilvl="0">
       <w:numFmt w:val="bullet"/>
@@ -6286,6 +6459,7 @@
     </w:lvl>
   </w:abstractNum>
   <w:abstractNum w:abstractNumId="2">
+    <w:nsid w:val="588d6aa0"/>
     <w:multiLevelType w:val="multilevel"/>
     <w:lvl w:ilvl="0">
       <w:numFmt w:val="bullet"/>
@@ -6366,6 +6540,7 @@
     </w:lvl>
   </w:abstractNum>
   <w:abstractNum w:abstractNumId="3">
+    <w:nsid w:val="148cc156"/>
     <w:multiLevelType w:val="multilevel"/>
     <w:lvl w:ilvl="0">
       <w:start w:val="1"/>
@@ -6453,6 +6628,7 @@
     </w:lvl>
   </w:abstractNum>
   <w:abstractNum w:abstractNumId="4">
+    <w:nsid w:val="b7ecaabd"/>
     <w:multiLevelType w:val="multilevel"/>
     <w:lvl w:ilvl="0">
       <w:start w:val="3"/>
@@ -6540,6 +6716,7 @@
     </w:lvl>
   </w:abstractNum>
   <w:abstractNum w:abstractNumId="5">
+    <w:nsid w:val="3692c308"/>
     <w:multiLevelType w:val="multilevel"/>
     <w:lvl w:ilvl="0">
       <w:start w:val="8"/>
@@ -6627,6 +6804,7 @@
     </w:lvl>
   </w:abstractNum>
   <w:abstractNum w:abstractNumId="6">
+    <w:nsid w:val="ed89b9cd"/>
     <w:multiLevelType w:val="multilevel"/>
     <w:lvl w:ilvl="0">
       <w:start w:val="10"/>
@@ -6714,6 +6892,7 @@
     </w:lvl>
   </w:abstractNum>
   <w:abstractNum w:abstractNumId="7">
+    <w:nsid w:val="732acd8d"/>
     <w:multiLevelType w:val="multilevel"/>
     <w:lvl w:ilvl="0">
       <w:start w:val="16"/>
@@ -6801,6 +6980,7 @@
     </w:lvl>
   </w:abstractNum>
   <w:abstractNum w:abstractNumId="8">
+    <w:nsid w:val="f1d5fe2f"/>
     <w:multiLevelType w:val="multilevel"/>
     <w:lvl w:ilvl="0">
       <w:start w:val="22"/>
@@ -7314,8 +7494,8 @@
       <w:i/>
     </w:rPr>
   </w:style>
-  <w:style w:type="paragraph" w:styleId="PictureCaption">
-    <w:name w:val="Picture Caption"/>
+  <w:style w:type="paragraph" w:styleId="ImageCaption">
+    <w:name w:val="Image Caption"/>
     <w:basedOn w:val="Normal"/>
     <w:link w:val="BodyTextChar"/>
     <w:pPr>

</xml_diff>

<commit_message>
fixed typos in q8
</commit_message>
<xml_diff>
--- a/LabSheets/Week_02.docx
+++ b/LabSheets/Week_02.docx
@@ -2230,7 +2230,7 @@
         </w:numPr>
       </w:pPr>
       <w:r>
-        <w:t xml:space="preserve">Try typeing the above code but change</w:t>
+        <w:t xml:space="preserve">Try typing the above code but change</w:t>
       </w:r>
       <w:r>
         <w:t xml:space="preserve"> </w:t>
@@ -2266,7 +2266,7 @@
         <w:rPr>
           <w:b/>
         </w:rPr>
-        <w:t xml:space="preserve">Note: in Python, indentation is important! In all languages it is good practive, in Python it is a requirement</w:t>
+        <w:t xml:space="preserve">Note: in Python, indentation is important! In all languages it is good practice, in Python it is a requirement</w:t>
       </w:r>
       <w:r>
         <w:t xml:space="preserve">.</w:t>
@@ -6397,7 +6397,7 @@
 <file path=word/numbering.xml><?xml version="1.0" encoding="utf-8"?>
 <w:numbering xmlns:w="http://schemas.openxmlformats.org/wordprocessingml/2006/main">
   <w:abstractNum w:abstractNumId="0">
-    <w:nsid w:val="b2b6737b"/>
+    <w:nsid w:val="da28d114"/>
     <w:multiLevelType w:val="multilevel"/>
     <w:lvl w:ilvl="0">
       <w:numFmt w:val="bullet"/>
@@ -6478,7 +6478,7 @@
     </w:lvl>
   </w:abstractNum>
   <w:abstractNum w:abstractNumId="2">
-    <w:nsid w:val="ee60c66e"/>
+    <w:nsid w:val="689f9e0b"/>
     <w:multiLevelType w:val="multilevel"/>
     <w:lvl w:ilvl="0">
       <w:numFmt w:val="bullet"/>
@@ -6559,7 +6559,7 @@
     </w:lvl>
   </w:abstractNum>
   <w:abstractNum w:abstractNumId="3">
-    <w:nsid w:val="df55c1ad"/>
+    <w:nsid w:val="37b68e83"/>
     <w:multiLevelType w:val="multilevel"/>
     <w:lvl w:ilvl="0">
       <w:start w:val="1"/>
@@ -6647,7 +6647,7 @@
     </w:lvl>
   </w:abstractNum>
   <w:abstractNum w:abstractNumId="4">
-    <w:nsid w:val="c618af04"/>
+    <w:nsid w:val="1f32f9a0"/>
     <w:multiLevelType w:val="multilevel"/>
     <w:lvl w:ilvl="0">
       <w:start w:val="3"/>
@@ -6735,7 +6735,7 @@
     </w:lvl>
   </w:abstractNum>
   <w:abstractNum w:abstractNumId="5">
-    <w:nsid w:val="9e3b4475"/>
+    <w:nsid w:val="5ccf2b1c"/>
     <w:multiLevelType w:val="multilevel"/>
     <w:lvl w:ilvl="0">
       <w:start w:val="8"/>
@@ -6823,7 +6823,7 @@
     </w:lvl>
   </w:abstractNum>
   <w:abstractNum w:abstractNumId="6">
-    <w:nsid w:val="36adf8e5"/>
+    <w:nsid w:val="ca24dcb3"/>
     <w:multiLevelType w:val="multilevel"/>
     <w:lvl w:ilvl="0">
       <w:start w:val="10"/>
@@ -6911,7 +6911,7 @@
     </w:lvl>
   </w:abstractNum>
   <w:abstractNum w:abstractNumId="7">
-    <w:nsid w:val="5fb04eab"/>
+    <w:nsid w:val="41a7c478"/>
     <w:multiLevelType w:val="multilevel"/>
     <w:lvl w:ilvl="0">
       <w:start w:val="16"/>
@@ -6999,7 +6999,7 @@
     </w:lvl>
   </w:abstractNum>
   <w:abstractNum w:abstractNumId="8">
-    <w:nsid w:val="ddb84fcc"/>
+    <w:nsid w:val="7fb35207"/>
     <w:multiLevelType w:val="multilevel"/>
     <w:lvl w:ilvl="0">
       <w:start w:val="22"/>

</xml_diff>

<commit_message>
added sentence about %
</commit_message>
<xml_diff>
--- a/LabSheets/Week_02.docx
+++ b/LabSheets/Week_02.docx
@@ -2705,7 +2705,7 @@
         <w:t xml:space="preserve"> </w:t>
       </w:r>
       <w:r>
-        <w:t xml:space="preserve">operator gives the remainder of one number when divided by another.)</w:t>
+        <w:t xml:space="preserve">operator gives the remainder of one number when divided by another. Note that this is not the same use as discussed in question 7 within strings.)</w:t>
       </w:r>
     </w:p>
     <w:p>
@@ -6397,7 +6397,7 @@
 <file path=word/numbering.xml><?xml version="1.0" encoding="utf-8"?>
 <w:numbering xmlns:w="http://schemas.openxmlformats.org/wordprocessingml/2006/main">
   <w:abstractNum w:abstractNumId="0">
-    <w:nsid w:val="da28d114"/>
+    <w:nsid w:val="1c486102"/>
     <w:multiLevelType w:val="multilevel"/>
     <w:lvl w:ilvl="0">
       <w:numFmt w:val="bullet"/>
@@ -6478,7 +6478,7 @@
     </w:lvl>
   </w:abstractNum>
   <w:abstractNum w:abstractNumId="2">
-    <w:nsid w:val="689f9e0b"/>
+    <w:nsid w:val="cfb7bf92"/>
     <w:multiLevelType w:val="multilevel"/>
     <w:lvl w:ilvl="0">
       <w:numFmt w:val="bullet"/>
@@ -6559,7 +6559,7 @@
     </w:lvl>
   </w:abstractNum>
   <w:abstractNum w:abstractNumId="3">
-    <w:nsid w:val="37b68e83"/>
+    <w:nsid w:val="f291697f"/>
     <w:multiLevelType w:val="multilevel"/>
     <w:lvl w:ilvl="0">
       <w:start w:val="1"/>
@@ -6647,7 +6647,7 @@
     </w:lvl>
   </w:abstractNum>
   <w:abstractNum w:abstractNumId="4">
-    <w:nsid w:val="1f32f9a0"/>
+    <w:nsid w:val="b2bdc895"/>
     <w:multiLevelType w:val="multilevel"/>
     <w:lvl w:ilvl="0">
       <w:start w:val="3"/>
@@ -6735,7 +6735,7 @@
     </w:lvl>
   </w:abstractNum>
   <w:abstractNum w:abstractNumId="5">
-    <w:nsid w:val="5ccf2b1c"/>
+    <w:nsid w:val="c19b34f7"/>
     <w:multiLevelType w:val="multilevel"/>
     <w:lvl w:ilvl="0">
       <w:start w:val="8"/>
@@ -6823,7 +6823,7 @@
     </w:lvl>
   </w:abstractNum>
   <w:abstractNum w:abstractNumId="6">
-    <w:nsid w:val="ca24dcb3"/>
+    <w:nsid w:val="14ef4ce9"/>
     <w:multiLevelType w:val="multilevel"/>
     <w:lvl w:ilvl="0">
       <w:start w:val="10"/>
@@ -6911,7 +6911,7 @@
     </w:lvl>
   </w:abstractNum>
   <w:abstractNum w:abstractNumId="7">
-    <w:nsid w:val="41a7c478"/>
+    <w:nsid w:val="1d5597af"/>
     <w:multiLevelType w:val="multilevel"/>
     <w:lvl w:ilvl="0">
       <w:start w:val="16"/>
@@ -6999,7 +6999,7 @@
     </w:lvl>
   </w:abstractNum>
   <w:abstractNum w:abstractNumId="8">
-    <w:nsid w:val="7fb35207"/>
+    <w:nsid w:val="3c91ba53"/>
     <w:multiLevelType w:val="multilevel"/>
     <w:lvl w:ilvl="0">
       <w:start w:val="22"/>

</xml_diff>

<commit_message>
changed link to new video
</commit_message>
<xml_diff>
--- a/LabSheets/Week_02.docx
+++ b/LabSheets/Week_02.docx
@@ -6397,7 +6397,7 @@
 <file path=word/numbering.xml><?xml version="1.0" encoding="utf-8"?>
 <w:numbering xmlns:w="http://schemas.openxmlformats.org/wordprocessingml/2006/main">
   <w:abstractNum w:abstractNumId="0">
-    <w:nsid w:val="1c486102"/>
+    <w:nsid w:val="ab71ccfd"/>
     <w:multiLevelType w:val="multilevel"/>
     <w:lvl w:ilvl="0">
       <w:numFmt w:val="bullet"/>
@@ -6478,7 +6478,7 @@
     </w:lvl>
   </w:abstractNum>
   <w:abstractNum w:abstractNumId="2">
-    <w:nsid w:val="cfb7bf92"/>
+    <w:nsid w:val="744a0c04"/>
     <w:multiLevelType w:val="multilevel"/>
     <w:lvl w:ilvl="0">
       <w:numFmt w:val="bullet"/>
@@ -6559,7 +6559,7 @@
     </w:lvl>
   </w:abstractNum>
   <w:abstractNum w:abstractNumId="3">
-    <w:nsid w:val="f291697f"/>
+    <w:nsid w:val="8770427a"/>
     <w:multiLevelType w:val="multilevel"/>
     <w:lvl w:ilvl="0">
       <w:start w:val="1"/>
@@ -6647,7 +6647,7 @@
     </w:lvl>
   </w:abstractNum>
   <w:abstractNum w:abstractNumId="4">
-    <w:nsid w:val="b2bdc895"/>
+    <w:nsid w:val="ee35afc2"/>
     <w:multiLevelType w:val="multilevel"/>
     <w:lvl w:ilvl="0">
       <w:start w:val="3"/>
@@ -6735,7 +6735,7 @@
     </w:lvl>
   </w:abstractNum>
   <w:abstractNum w:abstractNumId="5">
-    <w:nsid w:val="c19b34f7"/>
+    <w:nsid w:val="bb3de20d"/>
     <w:multiLevelType w:val="multilevel"/>
     <w:lvl w:ilvl="0">
       <w:start w:val="8"/>
@@ -6823,7 +6823,7 @@
     </w:lvl>
   </w:abstractNum>
   <w:abstractNum w:abstractNumId="6">
-    <w:nsid w:val="14ef4ce9"/>
+    <w:nsid w:val="bdccecc6"/>
     <w:multiLevelType w:val="multilevel"/>
     <w:lvl w:ilvl="0">
       <w:start w:val="10"/>
@@ -6911,7 +6911,7 @@
     </w:lvl>
   </w:abstractNum>
   <w:abstractNum w:abstractNumId="7">
-    <w:nsid w:val="1d5597af"/>
+    <w:nsid w:val="848f1c92"/>
     <w:multiLevelType w:val="multilevel"/>
     <w:lvl w:ilvl="0">
       <w:start w:val="16"/>
@@ -6999,7 +6999,7 @@
     </w:lvl>
   </w:abstractNum>
   <w:abstractNum w:abstractNumId="8">
-    <w:nsid w:val="3c91ba53"/>
+    <w:nsid w:val="8825ac5e"/>
     <w:multiLevelType w:val="multilevel"/>
     <w:lvl w:ilvl="0">
       <w:start w:val="22"/>

</xml_diff>

<commit_message>
Commiting before moving to try something completely different
</commit_message>
<xml_diff>
--- a/LabSheets/Week_02.docx
+++ b/LabSheets/Week_02.docx
@@ -19,6 +19,7 @@
     </w:p>
     <w:p>
       <w:pPr>
+        <w:pStyle w:val="Compact"/>
         <w:numPr>
           <w:numId w:val="2"/>
           <w:ilvl w:val="0"/>
@@ -30,6 +31,7 @@
     </w:p>
     <w:p>
       <w:pPr>
+        <w:pStyle w:val="Compact"/>
         <w:numPr>
           <w:numId w:val="2"/>
           <w:ilvl w:val="0"/>
@@ -41,6 +43,7 @@
     </w:p>
     <w:p>
       <w:pPr>
+        <w:pStyle w:val="Compact"/>
         <w:numPr>
           <w:numId w:val="2"/>
           <w:ilvl w:val="0"/>
@@ -52,6 +55,7 @@
     </w:p>
     <w:p>
       <w:pPr>
+        <w:pStyle w:val="Compact"/>
         <w:numPr>
           <w:numId w:val="2"/>
           <w:ilvl w:val="0"/>
@@ -63,6 +67,7 @@
     </w:p>
     <w:p>
       <w:pPr>
+        <w:pStyle w:val="Compact"/>
         <w:numPr>
           <w:numId w:val="2"/>
           <w:ilvl w:val="0"/>
@@ -82,7 +87,7 @@
       <w:hyperlink r:id="rId22">
         <w:r>
           <w:rPr>
-            <w:rStyle w:val="Hyperlink"/>
+            <w:rStyle w:val="Link"/>
           </w:rPr>
           <w:t xml:space="preserve">here</w:t>
         </w:r>
@@ -108,6 +113,7 @@
     </w:p>
     <w:p>
       <w:pPr>
+        <w:pStyle w:val="Compact"/>
         <w:numPr>
           <w:numId w:val="3"/>
           <w:ilvl w:val="0"/>
@@ -119,6 +125,7 @@
     </w:p>
     <w:p>
       <w:pPr>
+        <w:pStyle w:val="Compact"/>
         <w:numPr>
           <w:numId w:val="3"/>
           <w:ilvl w:val="0"/>
@@ -130,6 +137,7 @@
     </w:p>
     <w:p>
       <w:pPr>
+        <w:pStyle w:val="Compact"/>
         <w:numPr>
           <w:numId w:val="3"/>
           <w:ilvl w:val="0"/>
@@ -141,6 +149,7 @@
     </w:p>
     <w:p>
       <w:pPr>
+        <w:pStyle w:val="Compact"/>
         <w:numPr>
           <w:numId w:val="3"/>
           <w:ilvl w:val="0"/>
@@ -152,6 +161,7 @@
     </w:p>
     <w:p>
       <w:pPr>
+        <w:pStyle w:val="Compact"/>
         <w:numPr>
           <w:numId w:val="3"/>
           <w:ilvl w:val="0"/>
@@ -217,6 +227,7 @@
     </w:p>
     <w:p>
       <w:pPr>
+        <w:pStyle w:val="Compact"/>
         <w:numPr>
           <w:numId w:val="4"/>
           <w:ilvl w:val="0"/>
@@ -228,6 +239,7 @@
     </w:p>
     <w:p>
       <w:pPr>
+        <w:pStyle w:val="Compact"/>
         <w:numPr>
           <w:numId w:val="4"/>
           <w:ilvl w:val="0"/>
@@ -239,6 +251,7 @@
     </w:p>
     <w:p>
       <w:pPr>
+        <w:pStyle w:val="Compact"/>
         <w:numPr>
           <w:numId w:val="4"/>
           <w:ilvl w:val="0"/>
@@ -313,7 +326,7 @@
       </w:pPr>
       <w:r>
         <w:rPr>
-          <w:rStyle w:val="KeywordTok"/>
+          <w:rStyle w:val="DataTypeTok"/>
         </w:rPr>
         <w:t xml:space="preserve">print</w:t>
       </w:r>
@@ -399,7 +412,7 @@
       <w:hyperlink r:id="rId25">
         <w:r>
           <w:rPr>
-            <w:rStyle w:val="Hyperlink"/>
+            <w:rStyle w:val="Link"/>
           </w:rPr>
           <w:t xml:space="preserve">Video hint</w:t>
         </w:r>
@@ -429,7 +442,7 @@
       </w:pPr>
       <w:r>
         <w:rPr>
-          <w:rStyle w:val="KeywordTok"/>
+          <w:rStyle w:val="DataTypeTok"/>
         </w:rPr>
         <w:t xml:space="preserve">print</w:t>
       </w:r>
@@ -596,11 +609,11 @@
         <w:t xml:space="preserve">23</w:t>
       </w:r>
       <w:r>
-        <w:cr/>
-      </w:r>
-      <w:r>
-        <w:rPr>
-          <w:rStyle w:val="KeywordTok"/>
+        <w:br w:type="textWrapping"/>
+      </w:r>
+      <w:r>
+        <w:rPr>
+          <w:rStyle w:val="DataTypeTok"/>
         </w:rPr>
         <w:t xml:space="preserve">print</w:t>
       </w:r>
@@ -623,10 +636,10 @@
         <w:t xml:space="preserve">(num1)</w:t>
       </w:r>
       <w:r>
-        <w:cr/>
-      </w:r>
-      <w:r>
-        <w:cr/>
+        <w:br w:type="textWrapping"/>
+      </w:r>
+      <w:r>
+        <w:br w:type="textWrapping"/>
       </w:r>
       <w:r>
         <w:rPr>
@@ -641,11 +654,11 @@
         <w:t xml:space="preserve">23.5</w:t>
       </w:r>
       <w:r>
-        <w:cr/>
-      </w:r>
-      <w:r>
-        <w:rPr>
-          <w:rStyle w:val="KeywordTok"/>
+        <w:br w:type="textWrapping"/>
+      </w:r>
+      <w:r>
+        <w:rPr>
+          <w:rStyle w:val="DataTypeTok"/>
         </w:rPr>
         <w:t xml:space="preserve">print</w:t>
       </w:r>
@@ -668,10 +681,10 @@
         <w:t xml:space="preserve">(num2)</w:t>
       </w:r>
       <w:r>
-        <w:cr/>
-      </w:r>
-      <w:r>
-        <w:cr/>
+        <w:br w:type="textWrapping"/>
+      </w:r>
+      <w:r>
+        <w:br w:type="textWrapping"/>
       </w:r>
       <w:r>
         <w:rPr>
@@ -686,11 +699,11 @@
         <w:t xml:space="preserve">"Hello world!"</w:t>
       </w:r>
       <w:r>
-        <w:cr/>
-      </w:r>
-      <w:r>
-        <w:rPr>
-          <w:rStyle w:val="KeywordTok"/>
+        <w:br w:type="textWrapping"/>
+      </w:r>
+      <w:r>
+        <w:rPr>
+          <w:rStyle w:val="DataTypeTok"/>
         </w:rPr>
         <w:t xml:space="preserve">print</w:t>
       </w:r>
@@ -723,7 +736,7 @@
       <w:hyperlink r:id="rId28">
         <w:r>
           <w:rPr>
-            <w:rStyle w:val="Hyperlink"/>
+            <w:rStyle w:val="Link"/>
           </w:rPr>
           <w:t xml:space="preserve">Video hint</w:t>
         </w:r>
@@ -761,7 +774,7 @@
         <w:t xml:space="preserve">2</w:t>
       </w:r>
       <w:r>
-        <w:cr/>
+        <w:br w:type="textWrapping"/>
       </w:r>
       <w:r>
         <w:rPr>
@@ -776,11 +789,11 @@
         <w:t xml:space="preserve">3</w:t>
       </w:r>
       <w:r>
-        <w:cr/>
-      </w:r>
-      <w:r>
-        <w:rPr>
-          <w:rStyle w:val="KeywordTok"/>
+        <w:br w:type="textWrapping"/>
+      </w:r>
+      <w:r>
+        <w:rPr>
+          <w:rStyle w:val="DataTypeTok"/>
         </w:rPr>
         <w:t xml:space="preserve">print</w:t>
       </w:r>
@@ -829,7 +842,7 @@
         <w:t xml:space="preserve">2</w:t>
       </w:r>
       <w:r>
-        <w:cr/>
+        <w:br w:type="textWrapping"/>
       </w:r>
       <w:r>
         <w:rPr>
@@ -844,11 +857,11 @@
         <w:t xml:space="preserve">3</w:t>
       </w:r>
       <w:r>
-        <w:cr/>
-      </w:r>
-      <w:r>
-        <w:rPr>
-          <w:rStyle w:val="KeywordTok"/>
+        <w:br w:type="textWrapping"/>
+      </w:r>
+      <w:r>
+        <w:rPr>
+          <w:rStyle w:val="DataTypeTok"/>
         </w:rPr>
         <w:t xml:space="preserve">print</w:t>
       </w:r>
@@ -932,6 +945,7 @@
     </w:p>
     <w:p>
       <w:pPr>
+        <w:pStyle w:val="Compact"/>
         <w:numPr>
           <w:numId w:val="7"/>
           <w:ilvl w:val="1"/>
@@ -943,6 +957,7 @@
     </w:p>
     <w:p>
       <w:pPr>
+        <w:pStyle w:val="Compact"/>
         <w:numPr>
           <w:numId w:val="7"/>
           <w:ilvl w:val="1"/>
@@ -954,6 +969,7 @@
     </w:p>
     <w:p>
       <w:pPr>
+        <w:pStyle w:val="Compact"/>
         <w:numPr>
           <w:numId w:val="7"/>
           <w:ilvl w:val="1"/>
@@ -965,6 +981,7 @@
     </w:p>
     <w:p>
       <w:pPr>
+        <w:pStyle w:val="Compact"/>
         <w:numPr>
           <w:numId w:val="7"/>
           <w:ilvl w:val="1"/>
@@ -984,7 +1001,7 @@
       <w:hyperlink r:id="rId29">
         <w:r>
           <w:rPr>
-            <w:rStyle w:val="Hyperlink"/>
+            <w:rStyle w:val="Link"/>
           </w:rPr>
           <w:t xml:space="preserve">Video hint</w:t>
         </w:r>
@@ -1092,7 +1109,7 @@
       <w:hyperlink r:id="rId30">
         <w:r>
           <w:rPr>
-            <w:rStyle w:val="Hyperlink"/>
+            <w:rStyle w:val="Link"/>
           </w:rPr>
           <w:t xml:space="preserve">Video hint</w:t>
         </w:r>
@@ -1136,7 +1153,7 @@
         <w:t xml:space="preserve">"This is a string that I will learn to manipulate"</w:t>
       </w:r>
       <w:r>
-        <w:cr/>
+        <w:br w:type="textWrapping"/>
       </w:r>
       <w:r>
         <w:rPr>
@@ -1151,7 +1168,7 @@
         <w:t xml:space="preserve">", string manipulation is very useful."</w:t>
       </w:r>
       <w:r>
-        <w:cr/>
+        <w:br w:type="textWrapping"/>
       </w:r>
       <w:r>
         <w:rPr>
@@ -1160,11 +1177,11 @@
         <w:t xml:space="preserve">string = str1 + str2</w:t>
       </w:r>
       <w:r>
-        <w:cr/>
-      </w:r>
-      <w:r>
-        <w:rPr>
-          <w:rStyle w:val="KeywordTok"/>
+        <w:br w:type="textWrapping"/>
+      </w:r>
+      <w:r>
+        <w:rPr>
+          <w:rStyle w:val="DataTypeTok"/>
         </w:rPr>
         <w:t xml:space="preserve">print</w:t>
       </w:r>
@@ -1181,11 +1198,11 @@
         <w:t xml:space="preserve">string</w:t>
       </w:r>
       <w:r>
-        <w:cr/>
-      </w:r>
-      <w:r>
-        <w:rPr>
-          <w:rStyle w:val="KeywordTok"/>
+        <w:br w:type="textWrapping"/>
+      </w:r>
+      <w:r>
+        <w:rPr>
+          <w:rStyle w:val="DataTypeTok"/>
         </w:rPr>
         <w:t xml:space="preserve">print</w:t>
       </w:r>
@@ -1208,11 +1225,11 @@
         <w:t xml:space="preserve">(string)</w:t>
       </w:r>
       <w:r>
-        <w:cr/>
-      </w:r>
-      <w:r>
-        <w:rPr>
-          <w:rStyle w:val="KeywordTok"/>
+        <w:br w:type="textWrapping"/>
+      </w:r>
+      <w:r>
+        <w:rPr>
+          <w:rStyle w:val="DataTypeTok"/>
         </w:rPr>
         <w:t xml:space="preserve">print</w:t>
       </w:r>
@@ -1241,11 +1258,11 @@
         <w:t xml:space="preserve">]</w:t>
       </w:r>
       <w:r>
-        <w:cr/>
-      </w:r>
-      <w:r>
-        <w:rPr>
-          <w:rStyle w:val="KeywordTok"/>
+        <w:br w:type="textWrapping"/>
+      </w:r>
+      <w:r>
+        <w:rPr>
+          <w:rStyle w:val="DataTypeTok"/>
         </w:rPr>
         <w:t xml:space="preserve">print</w:t>
       </w:r>
@@ -1274,11 +1291,11 @@
         <w:t xml:space="preserve">]</w:t>
       </w:r>
       <w:r>
-        <w:cr/>
-      </w:r>
-      <w:r>
-        <w:rPr>
-          <w:rStyle w:val="KeywordTok"/>
+        <w:br w:type="textWrapping"/>
+      </w:r>
+      <w:r>
+        <w:rPr>
+          <w:rStyle w:val="DataTypeTok"/>
         </w:rPr>
         <w:t xml:space="preserve">print</w:t>
       </w:r>
@@ -1357,11 +1374,11 @@
         <w:t xml:space="preserve">)</w:t>
       </w:r>
       <w:r>
-        <w:cr/>
-      </w:r>
-      <w:r>
-        <w:rPr>
-          <w:rStyle w:val="KeywordTok"/>
+        <w:br w:type="textWrapping"/>
+      </w:r>
+      <w:r>
+        <w:rPr>
+          <w:rStyle w:val="DataTypeTok"/>
         </w:rPr>
         <w:t xml:space="preserve">print</w:t>
       </w:r>
@@ -1378,11 +1395,11 @@
         <w:t xml:space="preserve">index</w:t>
       </w:r>
       <w:r>
-        <w:cr/>
-      </w:r>
-      <w:r>
-        <w:rPr>
-          <w:rStyle w:val="KeywordTok"/>
+        <w:br w:type="textWrapping"/>
+      </w:r>
+      <w:r>
+        <w:rPr>
+          <w:rStyle w:val="DataTypeTok"/>
         </w:rPr>
         <w:t xml:space="preserve">print</w:t>
       </w:r>
@@ -1444,7 +1461,7 @@
       <w:hyperlink r:id="rId31">
         <w:r>
           <w:rPr>
-            <w:rStyle w:val="Hyperlink"/>
+            <w:rStyle w:val="Link"/>
           </w:rPr>
           <w:t xml:space="preserve">Video hint</w:t>
         </w:r>
@@ -1482,11 +1499,11 @@
         <w:t xml:space="preserve">10.2</w:t>
       </w:r>
       <w:r>
-        <w:cr/>
-      </w:r>
-      <w:r>
-        <w:rPr>
-          <w:rStyle w:val="KeywordTok"/>
+        <w:br w:type="textWrapping"/>
+      </w:r>
+      <w:r>
+        <w:rPr>
+          <w:rStyle w:val="DataTypeTok"/>
         </w:rPr>
         <w:t xml:space="preserve">print</w:t>
       </w:r>
@@ -1509,11 +1526,11 @@
         <w:t xml:space="preserve">(f)</w:t>
       </w:r>
       <w:r>
-        <w:cr/>
-      </w:r>
-      <w:r>
-        <w:rPr>
-          <w:rStyle w:val="KeywordTok"/>
+        <w:br w:type="textWrapping"/>
+      </w:r>
+      <w:r>
+        <w:rPr>
+          <w:rStyle w:val="DataTypeTok"/>
         </w:rPr>
         <w:t xml:space="preserve">print</w:t>
       </w:r>
@@ -1575,11 +1592,11 @@
         <w:t xml:space="preserve">(f)</w:t>
       </w:r>
       <w:r>
-        <w:cr/>
-      </w:r>
-      <w:r>
-        <w:rPr>
-          <w:rStyle w:val="KeywordTok"/>
+        <w:br w:type="textWrapping"/>
+      </w:r>
+      <w:r>
+        <w:rPr>
+          <w:rStyle w:val="DataTypeTok"/>
         </w:rPr>
         <w:t xml:space="preserve">print</w:t>
       </w:r>
@@ -1596,11 +1613,11 @@
         <w:t xml:space="preserve">s</w:t>
       </w:r>
       <w:r>
-        <w:cr/>
-      </w:r>
-      <w:r>
-        <w:rPr>
-          <w:rStyle w:val="KeywordTok"/>
+        <w:br w:type="textWrapping"/>
+      </w:r>
+      <w:r>
+        <w:rPr>
+          <w:rStyle w:val="DataTypeTok"/>
         </w:rPr>
         <w:t xml:space="preserve">print</w:t>
       </w:r>
@@ -1655,7 +1672,7 @@
         <w:t xml:space="preserve">2</w:t>
       </w:r>
       <w:r>
-        <w:cr/>
+        <w:br w:type="textWrapping"/>
       </w:r>
       <w:r>
         <w:rPr>
@@ -1670,7 +1687,7 @@
         <w:t xml:space="preserve">"Vince"</w:t>
       </w:r>
       <w:r>
-        <w:cr/>
+        <w:br w:type="textWrapping"/>
       </w:r>
       <w:r>
         <w:rPr>
@@ -1685,7 +1702,7 @@
         <w:t xml:space="preserve">1.7</w:t>
       </w:r>
       <w:r>
-        <w:cr/>
+        <w:br w:type="textWrapping"/>
       </w:r>
       <w:r>
         <w:rPr>
@@ -1957,6 +1974,7 @@
     </w:p>
     <w:p>
       <w:pPr>
+        <w:pStyle w:val="Compact"/>
         <w:numPr>
           <w:numId w:val="8"/>
           <w:ilvl w:val="1"/>
@@ -1974,6 +1992,7 @@
     </w:p>
     <w:p>
       <w:pPr>
+        <w:pStyle w:val="Compact"/>
         <w:numPr>
           <w:numId w:val="8"/>
           <w:ilvl w:val="1"/>
@@ -2018,6 +2037,7 @@
     </w:p>
     <w:p>
       <w:pPr>
+        <w:pStyle w:val="Compact"/>
         <w:numPr>
           <w:numId w:val="8"/>
           <w:ilvl w:val="1"/>
@@ -2054,7 +2074,7 @@
       <w:hyperlink r:id="rId32">
         <w:r>
           <w:rPr>
-            <w:rStyle w:val="Hyperlink"/>
+            <w:rStyle w:val="Link"/>
           </w:rPr>
           <w:t xml:space="preserve">Video hint</w:t>
         </w:r>
@@ -2132,7 +2152,7 @@
         <w:t xml:space="preserve">True</w:t>
       </w:r>
       <w:r>
-        <w:cr/>
+        <w:br w:type="textWrapping"/>
       </w:r>
       <w:r>
         <w:rPr>
@@ -2153,35 +2173,17 @@
         <w:t xml:space="preserve">boolean:</w:t>
       </w:r>
       <w:r>
-        <w:cr/>
-      </w:r>
-      <w:r>
-        <w:rPr>
-          <w:rStyle w:val="NormalTok"/>
-        </w:rPr>
-        <w:t xml:space="preserve"> </w:t>
-      </w:r>
-      <w:r>
-        <w:rPr>
-          <w:rStyle w:val="NormalTok"/>
-        </w:rPr>
-        <w:t xml:space="preserve"> </w:t>
-      </w:r>
-      <w:r>
-        <w:rPr>
-          <w:rStyle w:val="NormalTok"/>
-        </w:rPr>
-        <w:t xml:space="preserve"> </w:t>
-      </w:r>
-      <w:r>
-        <w:rPr>
-          <w:rStyle w:val="NormalTok"/>
-        </w:rPr>
-        <w:t xml:space="preserve"> </w:t>
-      </w:r>
-      <w:r>
-        <w:rPr>
-          <w:rStyle w:val="KeywordTok"/>
+        <w:br w:type="textWrapping"/>
+      </w:r>
+      <w:r>
+        <w:rPr>
+          <w:rStyle w:val="NormalTok"/>
+        </w:rPr>
+        <w:t xml:space="preserve">    </w:t>
+      </w:r>
+      <w:r>
+        <w:rPr>
+          <w:rStyle w:val="DataTypeTok"/>
         </w:rPr>
         <w:t xml:space="preserve">print</w:t>
       </w:r>
@@ -2285,6 +2287,7 @@
     </w:p>
     <w:p>
       <w:pPr>
+        <w:pStyle w:val="Compact"/>
         <w:numPr>
           <w:numId w:val="10"/>
           <w:ilvl w:val="1"/>
@@ -2305,6 +2308,7 @@
     </w:p>
     <w:p>
       <w:pPr>
+        <w:pStyle w:val="Compact"/>
         <w:numPr>
           <w:numId w:val="10"/>
           <w:ilvl w:val="1"/>
@@ -2325,6 +2329,7 @@
     </w:p>
     <w:p>
       <w:pPr>
+        <w:pStyle w:val="Compact"/>
         <w:numPr>
           <w:numId w:val="10"/>
           <w:ilvl w:val="1"/>
@@ -2345,6 +2350,7 @@
     </w:p>
     <w:p>
       <w:pPr>
+        <w:pStyle w:val="Compact"/>
         <w:numPr>
           <w:numId w:val="10"/>
           <w:ilvl w:val="1"/>
@@ -2365,6 +2371,7 @@
     </w:p>
     <w:p>
       <w:pPr>
+        <w:pStyle w:val="Compact"/>
         <w:numPr>
           <w:numId w:val="10"/>
           <w:ilvl w:val="1"/>
@@ -2385,6 +2392,7 @@
     </w:p>
     <w:p>
       <w:pPr>
+        <w:pStyle w:val="Compact"/>
         <w:numPr>
           <w:numId w:val="10"/>
           <w:ilvl w:val="1"/>
@@ -2481,12 +2489,114 @@
         <w:t xml:space="preserve">11</w:t>
       </w:r>
       <w:r>
-        <w:cr/>
+        <w:br w:type="textWrapping"/>
+      </w:r>
+      <w:r>
+        <w:rPr>
+          <w:rStyle w:val="DataTypeTok"/>
+        </w:rPr>
+        <w:t xml:space="preserve">print</w:t>
+      </w:r>
+      <w:r>
+        <w:rPr>
+          <w:rStyle w:val="NormalTok"/>
+        </w:rPr>
+        <w:t xml:space="preserve"> </w:t>
+      </w:r>
+      <w:r>
+        <w:rPr>
+          <w:rStyle w:val="NormalTok"/>
+        </w:rPr>
+        <w:t xml:space="preserve">num % </w:t>
+      </w:r>
+      <w:r>
+        <w:rPr>
+          <w:rStyle w:val="DecValTok"/>
+        </w:rPr>
+        <w:t xml:space="preserve">2</w:t>
+      </w:r>
+      <w:r>
+        <w:rPr>
+          <w:rStyle w:val="NormalTok"/>
+        </w:rPr>
+        <w:t xml:space="preserve"> </w:t>
+      </w:r>
+      <w:r>
+        <w:rPr>
+          <w:rStyle w:val="NormalTok"/>
+        </w:rPr>
+        <w:t xml:space="preserve">== </w:t>
+      </w:r>
+      <w:r>
+        <w:rPr>
+          <w:rStyle w:val="DecValTok"/>
+        </w:rPr>
+        <w:t xml:space="preserve">0</w:t>
+      </w:r>
+      <w:r>
+        <w:br w:type="textWrapping"/>
       </w:r>
       <w:r>
         <w:rPr>
           <w:rStyle w:val="KeywordTok"/>
         </w:rPr>
+        <w:t xml:space="preserve">if</w:t>
+      </w:r>
+      <w:r>
+        <w:rPr>
+          <w:rStyle w:val="NormalTok"/>
+        </w:rPr>
+        <w:t xml:space="preserve"> </w:t>
+      </w:r>
+      <w:r>
+        <w:rPr>
+          <w:rStyle w:val="NormalTok"/>
+        </w:rPr>
+        <w:t xml:space="preserve">num % </w:t>
+      </w:r>
+      <w:r>
+        <w:rPr>
+          <w:rStyle w:val="DecValTok"/>
+        </w:rPr>
+        <w:t xml:space="preserve">2</w:t>
+      </w:r>
+      <w:r>
+        <w:rPr>
+          <w:rStyle w:val="NormalTok"/>
+        </w:rPr>
+        <w:t xml:space="preserve"> </w:t>
+      </w:r>
+      <w:r>
+        <w:rPr>
+          <w:rStyle w:val="NormalTok"/>
+        </w:rPr>
+        <w:t xml:space="preserve">== </w:t>
+      </w:r>
+      <w:r>
+        <w:rPr>
+          <w:rStyle w:val="DecValTok"/>
+        </w:rPr>
+        <w:t xml:space="preserve">0</w:t>
+      </w:r>
+      <w:r>
+        <w:rPr>
+          <w:rStyle w:val="NormalTok"/>
+        </w:rPr>
+        <w:t xml:space="preserve">:</w:t>
+      </w:r>
+      <w:r>
+        <w:br w:type="textWrapping"/>
+      </w:r>
+      <w:r>
+        <w:rPr>
+          <w:rStyle w:val="NormalTok"/>
+        </w:rPr>
+        <w:t xml:space="preserve">    </w:t>
+      </w:r>
+      <w:r>
+        <w:rPr>
+          <w:rStyle w:val="DataTypeTok"/>
+        </w:rPr>
         <w:t xml:space="preserve">print</w:t>
       </w:r>
       <w:r>
@@ -2497,78 +2607,18 @@
       </w:r>
       <w:r>
         <w:rPr>
-          <w:rStyle w:val="NormalTok"/>
-        </w:rPr>
-        <w:t xml:space="preserve">num % </w:t>
-      </w:r>
-      <w:r>
-        <w:rPr>
-          <w:rStyle w:val="DecValTok"/>
-        </w:rPr>
-        <w:t xml:space="preserve">2</w:t>
-      </w:r>
-      <w:r>
-        <w:rPr>
-          <w:rStyle w:val="NormalTok"/>
-        </w:rPr>
-        <w:t xml:space="preserve"> </w:t>
-      </w:r>
-      <w:r>
-        <w:rPr>
-          <w:rStyle w:val="NormalTok"/>
-        </w:rPr>
-        <w:t xml:space="preserve">== </w:t>
-      </w:r>
-      <w:r>
-        <w:rPr>
-          <w:rStyle w:val="DecValTok"/>
-        </w:rPr>
-        <w:t xml:space="preserve">0</w:t>
-      </w:r>
-      <w:r>
-        <w:cr/>
+          <w:rStyle w:val="StringTok"/>
+        </w:rPr>
+        <w:t xml:space="preserve">"num is an even number"</w:t>
+      </w:r>
+      <w:r>
+        <w:br w:type="textWrapping"/>
       </w:r>
       <w:r>
         <w:rPr>
           <w:rStyle w:val="KeywordTok"/>
         </w:rPr>
-        <w:t xml:space="preserve">if</w:t>
-      </w:r>
-      <w:r>
-        <w:rPr>
-          <w:rStyle w:val="NormalTok"/>
-        </w:rPr>
-        <w:t xml:space="preserve"> </w:t>
-      </w:r>
-      <w:r>
-        <w:rPr>
-          <w:rStyle w:val="NormalTok"/>
-        </w:rPr>
-        <w:t xml:space="preserve">num % </w:t>
-      </w:r>
-      <w:r>
-        <w:rPr>
-          <w:rStyle w:val="DecValTok"/>
-        </w:rPr>
-        <w:t xml:space="preserve">2</w:t>
-      </w:r>
-      <w:r>
-        <w:rPr>
-          <w:rStyle w:val="NormalTok"/>
-        </w:rPr>
-        <w:t xml:space="preserve"> </w:t>
-      </w:r>
-      <w:r>
-        <w:rPr>
-          <w:rStyle w:val="NormalTok"/>
-        </w:rPr>
-        <w:t xml:space="preserve">== </w:t>
-      </w:r>
-      <w:r>
-        <w:rPr>
-          <w:rStyle w:val="DecValTok"/>
-        </w:rPr>
-        <w:t xml:space="preserve">0</w:t>
+        <w:t xml:space="preserve">else</w:t>
       </w:r>
       <w:r>
         <w:rPr>
@@ -2577,95 +2627,17 @@
         <w:t xml:space="preserve">:</w:t>
       </w:r>
       <w:r>
-        <w:cr/>
-      </w:r>
-      <w:r>
-        <w:rPr>
-          <w:rStyle w:val="NormalTok"/>
-        </w:rPr>
-        <w:t xml:space="preserve"> </w:t>
-      </w:r>
-      <w:r>
-        <w:rPr>
-          <w:rStyle w:val="NormalTok"/>
-        </w:rPr>
-        <w:t xml:space="preserve"> </w:t>
-      </w:r>
-      <w:r>
-        <w:rPr>
-          <w:rStyle w:val="NormalTok"/>
-        </w:rPr>
-        <w:t xml:space="preserve"> </w:t>
-      </w:r>
-      <w:r>
-        <w:rPr>
-          <w:rStyle w:val="NormalTok"/>
-        </w:rPr>
-        <w:t xml:space="preserve"> </w:t>
-      </w:r>
-      <w:r>
-        <w:rPr>
-          <w:rStyle w:val="KeywordTok"/>
-        </w:rPr>
-        <w:t xml:space="preserve">print</w:t>
-      </w:r>
-      <w:r>
-        <w:rPr>
-          <w:rStyle w:val="NormalTok"/>
-        </w:rPr>
-        <w:t xml:space="preserve"> </w:t>
-      </w:r>
-      <w:r>
-        <w:rPr>
-          <w:rStyle w:val="StringTok"/>
-        </w:rPr>
-        <w:t xml:space="preserve">"num is an even number"</w:t>
-      </w:r>
-      <w:r>
-        <w:cr/>
-      </w:r>
-      <w:r>
-        <w:rPr>
-          <w:rStyle w:val="KeywordTok"/>
-        </w:rPr>
-        <w:t xml:space="preserve">else</w:t>
-      </w:r>
-      <w:r>
-        <w:rPr>
-          <w:rStyle w:val="NormalTok"/>
-        </w:rPr>
-        <w:t xml:space="preserve">:</w:t>
-      </w:r>
-      <w:r>
-        <w:cr/>
-      </w:r>
-      <w:r>
-        <w:rPr>
-          <w:rStyle w:val="NormalTok"/>
-        </w:rPr>
-        <w:t xml:space="preserve"> </w:t>
-      </w:r>
-      <w:r>
-        <w:rPr>
-          <w:rStyle w:val="NormalTok"/>
-        </w:rPr>
-        <w:t xml:space="preserve"> </w:t>
-      </w:r>
-      <w:r>
-        <w:rPr>
-          <w:rStyle w:val="NormalTok"/>
-        </w:rPr>
-        <w:t xml:space="preserve"> </w:t>
-      </w:r>
-      <w:r>
-        <w:rPr>
-          <w:rStyle w:val="NormalTok"/>
-        </w:rPr>
-        <w:t xml:space="preserve"> </w:t>
-      </w:r>
-      <w:r>
-        <w:rPr>
-          <w:rStyle w:val="KeywordTok"/>
+        <w:br w:type="textWrapping"/>
+      </w:r>
+      <w:r>
+        <w:rPr>
+          <w:rStyle w:val="NormalTok"/>
+        </w:rPr>
+        <w:t xml:space="preserve">    </w:t>
+      </w:r>
+      <w:r>
+        <w:rPr>
+          <w:rStyle w:val="DataTypeTok"/>
         </w:rPr>
         <w:t xml:space="preserve">print</w:t>
       </w:r>
@@ -2718,7 +2690,7 @@
       <w:hyperlink r:id="rId34">
         <w:r>
           <w:rPr>
-            <w:rStyle w:val="Hyperlink"/>
+            <w:rStyle w:val="Link"/>
           </w:rPr>
           <w:t xml:space="preserve">Video hint</w:t>
         </w:r>
@@ -2805,7 +2777,7 @@
       <w:hyperlink r:id="rId35">
         <w:r>
           <w:rPr>
-            <w:rStyle w:val="Hyperlink"/>
+            <w:rStyle w:val="Link"/>
           </w:rPr>
           <w:t xml:space="preserve">Video hint</w:t>
         </w:r>
@@ -2874,15 +2846,255 @@
       </w:pPr>
       <w:r>
         <w:rPr>
+          <w:rStyle w:val="DataTypeTok"/>
+        </w:rPr>
+        <w:t xml:space="preserve">print</w:t>
+      </w:r>
+      <w:r>
+        <w:rPr>
+          <w:rStyle w:val="NormalTok"/>
+        </w:rPr>
+        <w:t xml:space="preserve"> </w:t>
+      </w:r>
+      <w:r>
+        <w:rPr>
+          <w:rStyle w:val="DataTypeTok"/>
+        </w:rPr>
+        <w:t xml:space="preserve">range</w:t>
+      </w:r>
+      <w:r>
+        <w:rPr>
+          <w:rStyle w:val="NormalTok"/>
+        </w:rPr>
+        <w:t xml:space="preserve">(</w:t>
+      </w:r>
+      <w:r>
+        <w:rPr>
+          <w:rStyle w:val="DecValTok"/>
+        </w:rPr>
+        <w:t xml:space="preserve">10</w:t>
+      </w:r>
+      <w:r>
+        <w:rPr>
+          <w:rStyle w:val="NormalTok"/>
+        </w:rPr>
+        <w:t xml:space="preserve">)</w:t>
+      </w:r>
+    </w:p>
+    <w:p>
+      <w:pPr>
+        <w:numPr>
+          <w:numId w:val="1"/>
+          <w:ilvl w:val="0"/>
+        </w:numPr>
+      </w:pPr>
+      <w:r>
+        <w:t xml:space="preserve">Note that this gives a list starting at 0 of size 10 (so it goes up to the integer 9). We can include 2 arguments in to this function:</w:t>
+      </w:r>
+    </w:p>
+    <w:p>
+      <w:pPr>
+        <w:pStyle w:val="SourceCode"/>
+        <w:numPr>
+          <w:numId w:val="1"/>
+          <w:ilvl w:val="0"/>
+        </w:numPr>
+      </w:pPr>
+      <w:r>
+        <w:rPr>
+          <w:rStyle w:val="DataTypeTok"/>
+        </w:rPr>
+        <w:t xml:space="preserve">print</w:t>
+      </w:r>
+      <w:r>
+        <w:rPr>
+          <w:rStyle w:val="NormalTok"/>
+        </w:rPr>
+        <w:t xml:space="preserve"> </w:t>
+      </w:r>
+      <w:r>
+        <w:rPr>
+          <w:rStyle w:val="DataTypeTok"/>
+        </w:rPr>
+        <w:t xml:space="preserve">range</w:t>
+      </w:r>
+      <w:r>
+        <w:rPr>
+          <w:rStyle w:val="NormalTok"/>
+        </w:rPr>
+        <w:t xml:space="preserve">(</w:t>
+      </w:r>
+      <w:r>
+        <w:rPr>
+          <w:rStyle w:val="DecValTok"/>
+        </w:rPr>
+        <w:t xml:space="preserve">3</w:t>
+      </w:r>
+      <w:r>
+        <w:rPr>
+          <w:rStyle w:val="NormalTok"/>
+        </w:rPr>
+        <w:t xml:space="preserve">,</w:t>
+      </w:r>
+      <w:r>
+        <w:rPr>
+          <w:rStyle w:val="DecValTok"/>
+        </w:rPr>
+        <w:t xml:space="preserve">10</w:t>
+      </w:r>
+      <w:r>
+        <w:rPr>
+          <w:rStyle w:val="NormalTok"/>
+        </w:rPr>
+        <w:t xml:space="preserve">)</w:t>
+      </w:r>
+    </w:p>
+    <w:p>
+      <w:pPr>
+        <w:numPr>
+          <w:numId w:val="1"/>
+          <w:ilvl w:val="0"/>
+        </w:numPr>
+      </w:pPr>
+      <w:r>
+        <w:t xml:space="preserve">We can also include 3 arguments:</w:t>
+      </w:r>
+    </w:p>
+    <w:p>
+      <w:pPr>
+        <w:pStyle w:val="SourceCode"/>
+        <w:numPr>
+          <w:numId w:val="1"/>
+          <w:ilvl w:val="0"/>
+        </w:numPr>
+      </w:pPr>
+      <w:r>
+        <w:rPr>
+          <w:rStyle w:val="DataTypeTok"/>
+        </w:rPr>
+        <w:t xml:space="preserve">print</w:t>
+      </w:r>
+      <w:r>
+        <w:rPr>
+          <w:rStyle w:val="NormalTok"/>
+        </w:rPr>
+        <w:t xml:space="preserve"> </w:t>
+      </w:r>
+      <w:r>
+        <w:rPr>
+          <w:rStyle w:val="DataTypeTok"/>
+        </w:rPr>
+        <w:t xml:space="preserve">range</w:t>
+      </w:r>
+      <w:r>
+        <w:rPr>
+          <w:rStyle w:val="NormalTok"/>
+        </w:rPr>
+        <w:t xml:space="preserve">(</w:t>
+      </w:r>
+      <w:r>
+        <w:rPr>
+          <w:rStyle w:val="DecValTok"/>
+        </w:rPr>
+        <w:t xml:space="preserve">0</w:t>
+      </w:r>
+      <w:r>
+        <w:rPr>
+          <w:rStyle w:val="NormalTok"/>
+        </w:rPr>
+        <w:t xml:space="preserve">,</w:t>
+      </w:r>
+      <w:r>
+        <w:rPr>
+          <w:rStyle w:val="DecValTok"/>
+        </w:rPr>
+        <w:t xml:space="preserve">10</w:t>
+      </w:r>
+      <w:r>
+        <w:rPr>
+          <w:rStyle w:val="NormalTok"/>
+        </w:rPr>
+        <w:t xml:space="preserve">,</w:t>
+      </w:r>
+      <w:r>
+        <w:rPr>
+          <w:rStyle w:val="DecValTok"/>
+        </w:rPr>
+        <w:t xml:space="preserve">2</w:t>
+      </w:r>
+      <w:r>
+        <w:rPr>
+          <w:rStyle w:val="NormalTok"/>
+        </w:rPr>
+        <w:t xml:space="preserve">)</w:t>
+      </w:r>
+    </w:p>
+    <w:p>
+      <w:pPr>
+        <w:numPr>
+          <w:numId w:val="1"/>
+          <w:ilvl w:val="0"/>
+        </w:numPr>
+      </w:pPr>
+      <w:r>
+        <w:t xml:space="preserve">Using</w:t>
+      </w:r>
+      <w:r>
+        <w:t xml:space="preserve"> </w:t>
+      </w:r>
+      <w:r>
+        <w:rPr>
+          <w:rStyle w:val="VerbatimChar"/>
+        </w:rPr>
+        <w:t xml:space="preserve">range()</w:t>
+      </w:r>
+      <w:r>
+        <w:t xml:space="preserve"> </w:t>
+      </w:r>
+      <w:r>
+        <w:t xml:space="preserve">we can use the basic</w:t>
+      </w:r>
+      <w:r>
+        <w:t xml:space="preserve"> </w:t>
+      </w:r>
+      <w:r>
+        <w:rPr>
+          <w:rStyle w:val="VerbatimChar"/>
+        </w:rPr>
+        <w:t xml:space="preserve">for</w:t>
+      </w:r>
+      <w:r>
+        <w:t xml:space="preserve"> </w:t>
+      </w:r>
+      <w:r>
+        <w:t xml:space="preserve">loop in Python (a type of count controlled loop):</w:t>
+      </w:r>
+    </w:p>
+    <w:p>
+      <w:pPr>
+        <w:pStyle w:val="SourceCode"/>
+        <w:numPr>
+          <w:numId w:val="1"/>
+          <w:ilvl w:val="0"/>
+        </w:numPr>
+      </w:pPr>
+      <w:r>
+        <w:rPr>
           <w:rStyle w:val="KeywordTok"/>
         </w:rPr>
-        <w:t xml:space="preserve">print</w:t>
-      </w:r>
-      <w:r>
-        <w:rPr>
-          <w:rStyle w:val="NormalTok"/>
-        </w:rPr>
-        <w:t xml:space="preserve"> </w:t>
+        <w:t xml:space="preserve">for</w:t>
+      </w:r>
+      <w:r>
+        <w:rPr>
+          <w:rStyle w:val="NormalTok"/>
+        </w:rPr>
+        <w:t xml:space="preserve"> </w:t>
+      </w:r>
+      <w:r>
+        <w:rPr>
+          <w:rStyle w:val="NormalTok"/>
+        </w:rPr>
+        <w:t xml:space="preserve">i in </w:t>
       </w:r>
       <w:r>
         <w:rPr>
@@ -2906,278 +3118,20 @@
         <w:rPr>
           <w:rStyle w:val="NormalTok"/>
         </w:rPr>
-        <w:t xml:space="preserve">)</w:t>
-      </w:r>
-    </w:p>
-    <w:p>
-      <w:pPr>
-        <w:numPr>
-          <w:numId w:val="1"/>
-          <w:ilvl w:val="0"/>
-        </w:numPr>
-      </w:pPr>
-      <w:r>
-        <w:t xml:space="preserve">Note that this gives a list starting at 0 of size 10 (so it goes up to the integer 9). We can include 2 arguments in to this function:</w:t>
-      </w:r>
-    </w:p>
-    <w:p>
-      <w:pPr>
-        <w:pStyle w:val="SourceCode"/>
-        <w:numPr>
-          <w:numId w:val="1"/>
-          <w:ilvl w:val="0"/>
-        </w:numPr>
-      </w:pPr>
-      <w:r>
-        <w:rPr>
-          <w:rStyle w:val="KeywordTok"/>
-        </w:rPr>
-        <w:t xml:space="preserve">print</w:t>
-      </w:r>
-      <w:r>
-        <w:rPr>
-          <w:rStyle w:val="NormalTok"/>
-        </w:rPr>
-        <w:t xml:space="preserve"> </w:t>
+        <w:t xml:space="preserve">):</w:t>
+      </w:r>
+      <w:r>
+        <w:br w:type="textWrapping"/>
+      </w:r>
+      <w:r>
+        <w:rPr>
+          <w:rStyle w:val="NormalTok"/>
+        </w:rPr>
+        <w:t xml:space="preserve">    </w:t>
       </w:r>
       <w:r>
         <w:rPr>
           <w:rStyle w:val="DataTypeTok"/>
-        </w:rPr>
-        <w:t xml:space="preserve">range</w:t>
-      </w:r>
-      <w:r>
-        <w:rPr>
-          <w:rStyle w:val="NormalTok"/>
-        </w:rPr>
-        <w:t xml:space="preserve">(</w:t>
-      </w:r>
-      <w:r>
-        <w:rPr>
-          <w:rStyle w:val="DecValTok"/>
-        </w:rPr>
-        <w:t xml:space="preserve">3</w:t>
-      </w:r>
-      <w:r>
-        <w:rPr>
-          <w:rStyle w:val="NormalTok"/>
-        </w:rPr>
-        <w:t xml:space="preserve">,</w:t>
-      </w:r>
-      <w:r>
-        <w:rPr>
-          <w:rStyle w:val="DecValTok"/>
-        </w:rPr>
-        <w:t xml:space="preserve">10</w:t>
-      </w:r>
-      <w:r>
-        <w:rPr>
-          <w:rStyle w:val="NormalTok"/>
-        </w:rPr>
-        <w:t xml:space="preserve">)</w:t>
-      </w:r>
-    </w:p>
-    <w:p>
-      <w:pPr>
-        <w:numPr>
-          <w:numId w:val="1"/>
-          <w:ilvl w:val="0"/>
-        </w:numPr>
-      </w:pPr>
-      <w:r>
-        <w:t xml:space="preserve">We can also include 3 arguments:</w:t>
-      </w:r>
-    </w:p>
-    <w:p>
-      <w:pPr>
-        <w:pStyle w:val="SourceCode"/>
-        <w:numPr>
-          <w:numId w:val="1"/>
-          <w:ilvl w:val="0"/>
-        </w:numPr>
-      </w:pPr>
-      <w:r>
-        <w:rPr>
-          <w:rStyle w:val="KeywordTok"/>
-        </w:rPr>
-        <w:t xml:space="preserve">print</w:t>
-      </w:r>
-      <w:r>
-        <w:rPr>
-          <w:rStyle w:val="NormalTok"/>
-        </w:rPr>
-        <w:t xml:space="preserve"> </w:t>
-      </w:r>
-      <w:r>
-        <w:rPr>
-          <w:rStyle w:val="DataTypeTok"/>
-        </w:rPr>
-        <w:t xml:space="preserve">range</w:t>
-      </w:r>
-      <w:r>
-        <w:rPr>
-          <w:rStyle w:val="NormalTok"/>
-        </w:rPr>
-        <w:t xml:space="preserve">(</w:t>
-      </w:r>
-      <w:r>
-        <w:rPr>
-          <w:rStyle w:val="DecValTok"/>
-        </w:rPr>
-        <w:t xml:space="preserve">0</w:t>
-      </w:r>
-      <w:r>
-        <w:rPr>
-          <w:rStyle w:val="NormalTok"/>
-        </w:rPr>
-        <w:t xml:space="preserve">,</w:t>
-      </w:r>
-      <w:r>
-        <w:rPr>
-          <w:rStyle w:val="DecValTok"/>
-        </w:rPr>
-        <w:t xml:space="preserve">10</w:t>
-      </w:r>
-      <w:r>
-        <w:rPr>
-          <w:rStyle w:val="NormalTok"/>
-        </w:rPr>
-        <w:t xml:space="preserve">,</w:t>
-      </w:r>
-      <w:r>
-        <w:rPr>
-          <w:rStyle w:val="DecValTok"/>
-        </w:rPr>
-        <w:t xml:space="preserve">2</w:t>
-      </w:r>
-      <w:r>
-        <w:rPr>
-          <w:rStyle w:val="NormalTok"/>
-        </w:rPr>
-        <w:t xml:space="preserve">)</w:t>
-      </w:r>
-    </w:p>
-    <w:p>
-      <w:pPr>
-        <w:numPr>
-          <w:numId w:val="1"/>
-          <w:ilvl w:val="0"/>
-        </w:numPr>
-      </w:pPr>
-      <w:r>
-        <w:t xml:space="preserve">Using</w:t>
-      </w:r>
-      <w:r>
-        <w:t xml:space="preserve"> </w:t>
-      </w:r>
-      <w:r>
-        <w:rPr>
-          <w:rStyle w:val="VerbatimChar"/>
-        </w:rPr>
-        <w:t xml:space="preserve">range()</w:t>
-      </w:r>
-      <w:r>
-        <w:t xml:space="preserve"> </w:t>
-      </w:r>
-      <w:r>
-        <w:t xml:space="preserve">we can use the basic</w:t>
-      </w:r>
-      <w:r>
-        <w:t xml:space="preserve"> </w:t>
-      </w:r>
-      <w:r>
-        <w:rPr>
-          <w:rStyle w:val="VerbatimChar"/>
-        </w:rPr>
-        <w:t xml:space="preserve">for</w:t>
-      </w:r>
-      <w:r>
-        <w:t xml:space="preserve"> </w:t>
-      </w:r>
-      <w:r>
-        <w:t xml:space="preserve">loop in Python (a type of count controlled loop):</w:t>
-      </w:r>
-    </w:p>
-    <w:p>
-      <w:pPr>
-        <w:pStyle w:val="SourceCode"/>
-        <w:numPr>
-          <w:numId w:val="1"/>
-          <w:ilvl w:val="0"/>
-        </w:numPr>
-      </w:pPr>
-      <w:r>
-        <w:rPr>
-          <w:rStyle w:val="KeywordTok"/>
-        </w:rPr>
-        <w:t xml:space="preserve">for</w:t>
-      </w:r>
-      <w:r>
-        <w:rPr>
-          <w:rStyle w:val="NormalTok"/>
-        </w:rPr>
-        <w:t xml:space="preserve"> </w:t>
-      </w:r>
-      <w:r>
-        <w:rPr>
-          <w:rStyle w:val="NormalTok"/>
-        </w:rPr>
-        <w:t xml:space="preserve">i in </w:t>
-      </w:r>
-      <w:r>
-        <w:rPr>
-          <w:rStyle w:val="DataTypeTok"/>
-        </w:rPr>
-        <w:t xml:space="preserve">range</w:t>
-      </w:r>
-      <w:r>
-        <w:rPr>
-          <w:rStyle w:val="NormalTok"/>
-        </w:rPr>
-        <w:t xml:space="preserve">(</w:t>
-      </w:r>
-      <w:r>
-        <w:rPr>
-          <w:rStyle w:val="DecValTok"/>
-        </w:rPr>
-        <w:t xml:space="preserve">10</w:t>
-      </w:r>
-      <w:r>
-        <w:rPr>
-          <w:rStyle w:val="NormalTok"/>
-        </w:rPr>
-        <w:t xml:space="preserve">):</w:t>
-      </w:r>
-      <w:r>
-        <w:cr/>
-      </w:r>
-      <w:r>
-        <w:rPr>
-          <w:rStyle w:val="NormalTok"/>
-        </w:rPr>
-        <w:t xml:space="preserve"> </w:t>
-      </w:r>
-      <w:r>
-        <w:rPr>
-          <w:rStyle w:val="NormalTok"/>
-        </w:rPr>
-        <w:t xml:space="preserve"> </w:t>
-      </w:r>
-      <w:r>
-        <w:rPr>
-          <w:rStyle w:val="NormalTok"/>
-        </w:rPr>
-        <w:t xml:space="preserve"> </w:t>
-      </w:r>
-      <w:r>
-        <w:rPr>
-          <w:rStyle w:val="NormalTok"/>
-        </w:rPr>
-        <w:t xml:space="preserve"> </w:t>
-      </w:r>
-      <w:r>
-        <w:rPr>
-          <w:rStyle w:val="KeywordTok"/>
         </w:rPr>
         <w:t xml:space="preserve">print</w:t>
       </w:r>
@@ -3368,166 +3322,130 @@
         <w:t xml:space="preserve">]:</w:t>
       </w:r>
       <w:r>
-        <w:cr/>
-      </w:r>
-      <w:r>
-        <w:rPr>
-          <w:rStyle w:val="NormalTok"/>
-        </w:rPr>
-        <w:t xml:space="preserve"> </w:t>
-      </w:r>
-      <w:r>
-        <w:rPr>
-          <w:rStyle w:val="NormalTok"/>
-        </w:rPr>
-        <w:t xml:space="preserve"> </w:t>
-      </w:r>
-      <w:r>
-        <w:rPr>
-          <w:rStyle w:val="NormalTok"/>
-        </w:rPr>
-        <w:t xml:space="preserve"> </w:t>
-      </w:r>
-      <w:r>
-        <w:rPr>
-          <w:rStyle w:val="NormalTok"/>
-        </w:rPr>
-        <w:t xml:space="preserve"> </w:t>
+        <w:br w:type="textWrapping"/>
+      </w:r>
+      <w:r>
+        <w:rPr>
+          <w:rStyle w:val="NormalTok"/>
+        </w:rPr>
+        <w:t xml:space="preserve">    </w:t>
+      </w:r>
+      <w:r>
+        <w:rPr>
+          <w:rStyle w:val="DataTypeTok"/>
+        </w:rPr>
+        <w:t xml:space="preserve">print</w:t>
+      </w:r>
+      <w:r>
+        <w:rPr>
+          <w:rStyle w:val="NormalTok"/>
+        </w:rPr>
+        <w:t xml:space="preserve"> </w:t>
+      </w:r>
+      <w:r>
+        <w:rPr>
+          <w:rStyle w:val="NormalTok"/>
+        </w:rPr>
+        <w:t xml:space="preserve">e</w:t>
+      </w:r>
+    </w:p>
+    <w:p>
+      <w:pPr>
+        <w:numPr>
+          <w:numId w:val="1"/>
+          <w:ilvl w:val="0"/>
+        </w:numPr>
+      </w:pPr>
+      <w:r>
+        <w:t xml:space="preserve">This allows us to do various interesting things. Try the following:</w:t>
+      </w:r>
+    </w:p>
+    <w:p>
+      <w:pPr>
+        <w:pStyle w:val="SourceCode"/>
+        <w:numPr>
+          <w:numId w:val="1"/>
+          <w:ilvl w:val="0"/>
+        </w:numPr>
+      </w:pPr>
+      <w:r>
+        <w:rPr>
+          <w:rStyle w:val="NormalTok"/>
+        </w:rPr>
+        <w:t xml:space="preserve">s = </w:t>
+      </w:r>
+      <w:r>
+        <w:rPr>
+          <w:rStyle w:val="DecValTok"/>
+        </w:rPr>
+        <w:t xml:space="preserve">0</w:t>
+      </w:r>
+      <w:r>
+        <w:br w:type="textWrapping"/>
       </w:r>
       <w:r>
         <w:rPr>
           <w:rStyle w:val="KeywordTok"/>
         </w:rPr>
-        <w:t xml:space="preserve">print</w:t>
-      </w:r>
-      <w:r>
-        <w:rPr>
-          <w:rStyle w:val="NormalTok"/>
-        </w:rPr>
-        <w:t xml:space="preserve"> </w:t>
-      </w:r>
-      <w:r>
-        <w:rPr>
-          <w:rStyle w:val="NormalTok"/>
-        </w:rPr>
-        <w:t xml:space="preserve">e</w:t>
-      </w:r>
-    </w:p>
-    <w:p>
-      <w:pPr>
-        <w:numPr>
-          <w:numId w:val="1"/>
-          <w:ilvl w:val="0"/>
-        </w:numPr>
-      </w:pPr>
-      <w:r>
-        <w:t xml:space="preserve">This allows us to do various interesting things. Try the following:</w:t>
-      </w:r>
-    </w:p>
-    <w:p>
-      <w:pPr>
-        <w:pStyle w:val="SourceCode"/>
-        <w:numPr>
-          <w:numId w:val="1"/>
-          <w:ilvl w:val="0"/>
-        </w:numPr>
-      </w:pPr>
-      <w:r>
-        <w:rPr>
-          <w:rStyle w:val="NormalTok"/>
-        </w:rPr>
-        <w:t xml:space="preserve">s = </w:t>
+        <w:t xml:space="preserve">for</w:t>
+      </w:r>
+      <w:r>
+        <w:rPr>
+          <w:rStyle w:val="NormalTok"/>
+        </w:rPr>
+        <w:t xml:space="preserve"> </w:t>
+      </w:r>
+      <w:r>
+        <w:rPr>
+          <w:rStyle w:val="NormalTok"/>
+        </w:rPr>
+        <w:t xml:space="preserve">i in </w:t>
+      </w:r>
+      <w:r>
+        <w:rPr>
+          <w:rStyle w:val="DataTypeTok"/>
+        </w:rPr>
+        <w:t xml:space="preserve">range</w:t>
+      </w:r>
+      <w:r>
+        <w:rPr>
+          <w:rStyle w:val="NormalTok"/>
+        </w:rPr>
+        <w:t xml:space="preserve">(</w:t>
       </w:r>
       <w:r>
         <w:rPr>
           <w:rStyle w:val="DecValTok"/>
         </w:rPr>
-        <w:t xml:space="preserve">0</w:t>
-      </w:r>
-      <w:r>
-        <w:cr/>
-      </w:r>
-      <w:r>
-        <w:rPr>
-          <w:rStyle w:val="KeywordTok"/>
-        </w:rPr>
-        <w:t xml:space="preserve">for</w:t>
-      </w:r>
-      <w:r>
-        <w:rPr>
-          <w:rStyle w:val="NormalTok"/>
-        </w:rPr>
-        <w:t xml:space="preserve"> </w:t>
-      </w:r>
-      <w:r>
-        <w:rPr>
-          <w:rStyle w:val="NormalTok"/>
-        </w:rPr>
-        <w:t xml:space="preserve">i in </w:t>
+        <w:t xml:space="preserve">1001</w:t>
+      </w:r>
+      <w:r>
+        <w:rPr>
+          <w:rStyle w:val="NormalTok"/>
+        </w:rPr>
+        <w:t xml:space="preserve">):</w:t>
+      </w:r>
+      <w:r>
+        <w:br w:type="textWrapping"/>
+      </w:r>
+      <w:r>
+        <w:rPr>
+          <w:rStyle w:val="NormalTok"/>
+        </w:rPr>
+        <w:t xml:space="preserve">    </w:t>
+      </w:r>
+      <w:r>
+        <w:rPr>
+          <w:rStyle w:val="NormalTok"/>
+        </w:rPr>
+        <w:t xml:space="preserve">s += i</w:t>
+      </w:r>
+      <w:r>
+        <w:br w:type="textWrapping"/>
       </w:r>
       <w:r>
         <w:rPr>
           <w:rStyle w:val="DataTypeTok"/>
-        </w:rPr>
-        <w:t xml:space="preserve">range</w:t>
-      </w:r>
-      <w:r>
-        <w:rPr>
-          <w:rStyle w:val="NormalTok"/>
-        </w:rPr>
-        <w:t xml:space="preserve">(</w:t>
-      </w:r>
-      <w:r>
-        <w:rPr>
-          <w:rStyle w:val="DecValTok"/>
-        </w:rPr>
-        <w:t xml:space="preserve">1001</w:t>
-      </w:r>
-      <w:r>
-        <w:rPr>
-          <w:rStyle w:val="NormalTok"/>
-        </w:rPr>
-        <w:t xml:space="preserve">):</w:t>
-      </w:r>
-      <w:r>
-        <w:cr/>
-      </w:r>
-      <w:r>
-        <w:rPr>
-          <w:rStyle w:val="NormalTok"/>
-        </w:rPr>
-        <w:t xml:space="preserve"> </w:t>
-      </w:r>
-      <w:r>
-        <w:rPr>
-          <w:rStyle w:val="NormalTok"/>
-        </w:rPr>
-        <w:t xml:space="preserve"> </w:t>
-      </w:r>
-      <w:r>
-        <w:rPr>
-          <w:rStyle w:val="NormalTok"/>
-        </w:rPr>
-        <w:t xml:space="preserve"> </w:t>
-      </w:r>
-      <w:r>
-        <w:rPr>
-          <w:rStyle w:val="NormalTok"/>
-        </w:rPr>
-        <w:t xml:space="preserve"> </w:t>
-      </w:r>
-      <w:r>
-        <w:rPr>
-          <w:rStyle w:val="NormalTok"/>
-        </w:rPr>
-        <w:t xml:space="preserve">s += i</w:t>
-      </w:r>
-      <w:r>
-        <w:cr/>
-      </w:r>
-      <w:r>
-        <w:rPr>
-          <w:rStyle w:val="KeywordTok"/>
         </w:rPr>
         <w:t xml:space="preserve">print</w:t>
       </w:r>
@@ -3554,7 +3472,7 @@
       <w:hyperlink r:id="rId38">
         <w:r>
           <w:rPr>
-            <w:rStyle w:val="Hyperlink"/>
+            <w:rStyle w:val="Link"/>
           </w:rPr>
           <w:t xml:space="preserve">Video hint</w:t>
         </w:r>
@@ -3587,7 +3505,7 @@
       <w:hyperlink r:id="rId39">
         <w:r>
           <w:rPr>
-            <w:rStyle w:val="Hyperlink"/>
+            <w:rStyle w:val="Link"/>
           </w:rPr>
           <w:t xml:space="preserve">Video hint</w:t>
         </w:r>
@@ -3652,7 +3570,7 @@
         <w:t xml:space="preserve">0</w:t>
       </w:r>
       <w:r>
-        <w:cr/>
+        <w:br w:type="textWrapping"/>
       </w:r>
       <w:r>
         <w:rPr>
@@ -3685,35 +3603,17 @@
         <w:t xml:space="preserve">:</w:t>
       </w:r>
       <w:r>
-        <w:cr/>
-      </w:r>
-      <w:r>
-        <w:rPr>
-          <w:rStyle w:val="NormalTok"/>
-        </w:rPr>
-        <w:t xml:space="preserve"> </w:t>
-      </w:r>
-      <w:r>
-        <w:rPr>
-          <w:rStyle w:val="NormalTok"/>
-        </w:rPr>
-        <w:t xml:space="preserve"> </w:t>
-      </w:r>
-      <w:r>
-        <w:rPr>
-          <w:rStyle w:val="NormalTok"/>
-        </w:rPr>
-        <w:t xml:space="preserve"> </w:t>
-      </w:r>
-      <w:r>
-        <w:rPr>
-          <w:rStyle w:val="NormalTok"/>
-        </w:rPr>
-        <w:t xml:space="preserve"> </w:t>
-      </w:r>
-      <w:r>
-        <w:rPr>
-          <w:rStyle w:val="KeywordTok"/>
+        <w:br w:type="textWrapping"/>
+      </w:r>
+      <w:r>
+        <w:rPr>
+          <w:rStyle w:val="NormalTok"/>
+        </w:rPr>
+        <w:t xml:space="preserve">    </w:t>
+      </w:r>
+      <w:r>
+        <w:rPr>
+          <w:rStyle w:val="DataTypeTok"/>
         </w:rPr>
         <w:t xml:space="preserve">print</w:t>
       </w:r>
@@ -3730,31 +3630,13 @@
         <w:t xml:space="preserve">k</w:t>
       </w:r>
       <w:r>
-        <w:cr/>
-      </w:r>
-      <w:r>
-        <w:rPr>
-          <w:rStyle w:val="NormalTok"/>
-        </w:rPr>
-        <w:t xml:space="preserve"> </w:t>
-      </w:r>
-      <w:r>
-        <w:rPr>
-          <w:rStyle w:val="NormalTok"/>
-        </w:rPr>
-        <w:t xml:space="preserve"> </w:t>
-      </w:r>
-      <w:r>
-        <w:rPr>
-          <w:rStyle w:val="NormalTok"/>
-        </w:rPr>
-        <w:t xml:space="preserve"> </w:t>
-      </w:r>
-      <w:r>
-        <w:rPr>
-          <w:rStyle w:val="NormalTok"/>
-        </w:rPr>
-        <w:t xml:space="preserve"> </w:t>
+        <w:br w:type="textWrapping"/>
+      </w:r>
+      <w:r>
+        <w:rPr>
+          <w:rStyle w:val="NormalTok"/>
+        </w:rPr>
+        <w:t xml:space="preserve">    </w:t>
       </w:r>
       <w:r>
         <w:rPr>
@@ -3882,7 +3764,7 @@
       <w:hyperlink r:id="rId41">
         <w:r>
           <w:rPr>
-            <w:rStyle w:val="Hyperlink"/>
+            <w:rStyle w:val="Link"/>
           </w:rPr>
           <w:t xml:space="preserve">Video hint</w:t>
         </w:r>
@@ -3927,7 +3809,6 @@
           <m:naryPr>
             <m:chr m:val="∑"/>
             <m:limLoc m:val="subSup"/>
-            <m:grow/>
             <m:supHide m:val="off"/>
             <m:supHide m:val="off"/>
           </m:naryPr>
@@ -3986,7 +3867,7 @@
       <w:hyperlink r:id="rId42">
         <w:r>
           <w:rPr>
-            <w:rStyle w:val="Hyperlink"/>
+            <w:rStyle w:val="Link"/>
           </w:rPr>
           <w:t xml:space="preserve">Video hint</w:t>
         </w:r>
@@ -4004,15 +3885,6 @@
       </w:r>
     </w:p>
     <w:p>
-      <w:pPr>
-        <w:numPr>
-          <w:numId w:val="1"/>
-          <w:ilvl w:val="0"/>
-        </w:numPr>
-      </w:pPr>
-      <w:r>
-        <w:cr/>
-      </w:r>
       <m:oMathPara>
         <m:oMathParaPr>
           <m:jc m:val="center"/>
@@ -4099,9 +3971,6 @@
           </m:f>
         </m:oMath>
       </m:oMathPara>
-      <w:r>
-        <w:cr/>
-      </w:r>
     </w:p>
     <w:p>
       <w:pPr>
@@ -4162,7 +4031,7 @@
       <w:hyperlink r:id="rId43">
         <w:r>
           <w:rPr>
-            <w:rStyle w:val="Hyperlink"/>
+            <w:rStyle w:val="Link"/>
           </w:rPr>
           <w:t xml:space="preserve">Video hint</w:t>
         </w:r>
@@ -4211,6 +4080,7 @@
     </w:p>
     <w:p>
       <w:pPr>
+        <w:pStyle w:val="Compact"/>
         <w:numPr>
           <w:numId w:val="12"/>
           <w:ilvl w:val="1"/>
@@ -4222,6 +4092,7 @@
     </w:p>
     <w:p>
       <w:pPr>
+        <w:pStyle w:val="Compact"/>
         <w:numPr>
           <w:numId w:val="12"/>
           <w:ilvl w:val="1"/>
@@ -4233,6 +4104,7 @@
     </w:p>
     <w:p>
       <w:pPr>
+        <w:pStyle w:val="Compact"/>
         <w:numPr>
           <w:numId w:val="12"/>
           <w:ilvl w:val="1"/>
@@ -4252,7 +4124,7 @@
       <w:hyperlink r:id="rId44">
         <w:r>
           <w:rPr>
-            <w:rStyle w:val="Hyperlink"/>
+            <w:rStyle w:val="Link"/>
           </w:rPr>
           <w:t xml:space="preserve">Video hint</w:t>
         </w:r>
@@ -4363,133 +4235,115 @@
         <w:t xml:space="preserve">printhello():</w:t>
       </w:r>
       <w:r>
-        <w:cr/>
-      </w:r>
-      <w:r>
-        <w:rPr>
-          <w:rStyle w:val="NormalTok"/>
-        </w:rPr>
-        <w:t xml:space="preserve"> </w:t>
-      </w:r>
-      <w:r>
-        <w:rPr>
-          <w:rStyle w:val="NormalTok"/>
-        </w:rPr>
-        <w:t xml:space="preserve"> </w:t>
-      </w:r>
-      <w:r>
-        <w:rPr>
-          <w:rStyle w:val="NormalTok"/>
-        </w:rPr>
-        <w:t xml:space="preserve"> </w:t>
-      </w:r>
-      <w:r>
-        <w:rPr>
-          <w:rStyle w:val="NormalTok"/>
-        </w:rPr>
-        <w:t xml:space="preserve"> </w:t>
-      </w:r>
+        <w:br w:type="textWrapping"/>
+      </w:r>
+      <w:r>
+        <w:rPr>
+          <w:rStyle w:val="NormalTok"/>
+        </w:rPr>
+        <w:t xml:space="preserve">    </w:t>
+      </w:r>
+      <w:r>
+        <w:rPr>
+          <w:rStyle w:val="DataTypeTok"/>
+        </w:rPr>
+        <w:t xml:space="preserve">print</w:t>
+      </w:r>
+      <w:r>
+        <w:rPr>
+          <w:rStyle w:val="NormalTok"/>
+        </w:rPr>
+        <w:t xml:space="preserve"> </w:t>
+      </w:r>
+      <w:r>
+        <w:rPr>
+          <w:rStyle w:val="StringTok"/>
+        </w:rPr>
+        <w:t xml:space="preserve">"Hello"</w:t>
+      </w:r>
+    </w:p>
+    <w:p>
+      <w:pPr>
+        <w:numPr>
+          <w:numId w:val="1"/>
+          <w:ilvl w:val="0"/>
+        </w:numPr>
+      </w:pPr>
+      <w:r>
+        <w:t xml:space="preserve">The name of the function is</w:t>
+      </w:r>
+      <w:r>
+        <w:t xml:space="preserve"> </w:t>
+      </w:r>
+      <w:r>
+        <w:rPr>
+          <w:rStyle w:val="VerbatimChar"/>
+        </w:rPr>
+        <w:t xml:space="preserve">PrintHello</w:t>
+      </w:r>
+      <w:r>
+        <w:t xml:space="preserve"> </w:t>
+      </w:r>
+      <w:r>
+        <w:t xml:space="preserve">and</w:t>
+      </w:r>
+      <w:r>
+        <w:t xml:space="preserve"> </w:t>
+      </w:r>
+      <w:r>
+        <w:rPr>
+          <w:rStyle w:val="VerbatimChar"/>
+        </w:rPr>
+        <w:t xml:space="preserve">def</w:t>
+      </w:r>
+      <w:r>
+        <w:t xml:space="preserve"> </w:t>
+      </w:r>
+      <w:r>
+        <w:t xml:space="preserve">is the Python syntax used to define it. When we run the above two lines of code, nothing is output. To call the function we simply write:</w:t>
+      </w:r>
+    </w:p>
+    <w:p>
+      <w:pPr>
+        <w:pStyle w:val="SourceCode"/>
+        <w:numPr>
+          <w:numId w:val="1"/>
+          <w:ilvl w:val="0"/>
+        </w:numPr>
+      </w:pPr>
+      <w:r>
+        <w:rPr>
+          <w:rStyle w:val="NormalTok"/>
+        </w:rPr>
+        <w:t xml:space="preserve">printhello()</w:t>
+      </w:r>
+    </w:p>
+    <w:p>
+      <w:pPr>
+        <w:numPr>
+          <w:numId w:val="1"/>
+          <w:ilvl w:val="0"/>
+        </w:numPr>
+      </w:pPr>
+      <w:r>
+        <w:t xml:space="preserve">We can modify our function to take an argument:</w:t>
+      </w:r>
+    </w:p>
+    <w:p>
+      <w:pPr>
+        <w:pStyle w:val="SourceCode"/>
+        <w:numPr>
+          <w:numId w:val="1"/>
+          <w:ilvl w:val="0"/>
+        </w:numPr>
+      </w:pPr>
       <w:r>
         <w:rPr>
           <w:rStyle w:val="KeywordTok"/>
         </w:rPr>
-        <w:t xml:space="preserve">print</w:t>
-      </w:r>
-      <w:r>
-        <w:rPr>
-          <w:rStyle w:val="NormalTok"/>
-        </w:rPr>
-        <w:t xml:space="preserve"> </w:t>
-      </w:r>
-      <w:r>
-        <w:rPr>
-          <w:rStyle w:val="StringTok"/>
-        </w:rPr>
-        <w:t xml:space="preserve">"Hello"</w:t>
-      </w:r>
-    </w:p>
-    <w:p>
-      <w:pPr>
-        <w:numPr>
-          <w:numId w:val="1"/>
-          <w:ilvl w:val="0"/>
-        </w:numPr>
-      </w:pPr>
-      <w:r>
-        <w:t xml:space="preserve">The name of the function is</w:t>
-      </w:r>
-      <w:r>
-        <w:t xml:space="preserve"> </w:t>
-      </w:r>
-      <w:r>
-        <w:rPr>
-          <w:rStyle w:val="VerbatimChar"/>
-        </w:rPr>
-        <w:t xml:space="preserve">PrintHello</w:t>
-      </w:r>
-      <w:r>
-        <w:t xml:space="preserve"> </w:t>
-      </w:r>
-      <w:r>
-        <w:t xml:space="preserve">and</w:t>
-      </w:r>
-      <w:r>
-        <w:t xml:space="preserve"> </w:t>
-      </w:r>
-      <w:r>
-        <w:rPr>
-          <w:rStyle w:val="VerbatimChar"/>
-        </w:rPr>
         <w:t xml:space="preserve">def</w:t>
       </w:r>
       <w:r>
-        <w:t xml:space="preserve"> </w:t>
-      </w:r>
-      <w:r>
-        <w:t xml:space="preserve">is the Python syntax used to define it. When we run the above two lines of code, nothing is output. To call the function we simply write:</w:t>
-      </w:r>
-    </w:p>
-    <w:p>
-      <w:pPr>
-        <w:pStyle w:val="SourceCode"/>
-        <w:numPr>
-          <w:numId w:val="1"/>
-          <w:ilvl w:val="0"/>
-        </w:numPr>
-      </w:pPr>
-      <w:r>
-        <w:rPr>
-          <w:rStyle w:val="NormalTok"/>
-        </w:rPr>
-        <w:t xml:space="preserve">printhello()</w:t>
-      </w:r>
-    </w:p>
-    <w:p>
-      <w:pPr>
-        <w:numPr>
-          <w:numId w:val="1"/>
-          <w:ilvl w:val="0"/>
-        </w:numPr>
-      </w:pPr>
-      <w:r>
-        <w:t xml:space="preserve">We can modify our function to take an argument:</w:t>
-      </w:r>
-    </w:p>
-    <w:p>
-      <w:pPr>
-        <w:pStyle w:val="SourceCode"/>
-        <w:numPr>
-          <w:numId w:val="1"/>
-          <w:ilvl w:val="0"/>
-        </w:numPr>
-      </w:pPr>
-      <w:r>
-        <w:rPr>
-          <w:rStyle w:val="KeywordTok"/>
-        </w:rPr>
-        <w:t xml:space="preserve">def</w:t>
-      </w:r>
-      <w:r>
         <w:rPr>
           <w:rStyle w:val="NormalTok"/>
         </w:rPr>
@@ -4502,35 +4356,17 @@
         <w:t xml:space="preserve">printhello(name):</w:t>
       </w:r>
       <w:r>
-        <w:cr/>
-      </w:r>
-      <w:r>
-        <w:rPr>
-          <w:rStyle w:val="NormalTok"/>
-        </w:rPr>
-        <w:t xml:space="preserve"> </w:t>
-      </w:r>
-      <w:r>
-        <w:rPr>
-          <w:rStyle w:val="NormalTok"/>
-        </w:rPr>
-        <w:t xml:space="preserve"> </w:t>
-      </w:r>
-      <w:r>
-        <w:rPr>
-          <w:rStyle w:val="NormalTok"/>
-        </w:rPr>
-        <w:t xml:space="preserve"> </w:t>
-      </w:r>
-      <w:r>
-        <w:rPr>
-          <w:rStyle w:val="NormalTok"/>
-        </w:rPr>
-        <w:t xml:space="preserve"> </w:t>
-      </w:r>
-      <w:r>
-        <w:rPr>
-          <w:rStyle w:val="KeywordTok"/>
+        <w:br w:type="textWrapping"/>
+      </w:r>
+      <w:r>
+        <w:rPr>
+          <w:rStyle w:val="NormalTok"/>
+        </w:rPr>
+        <w:t xml:space="preserve">    </w:t>
+      </w:r>
+      <w:r>
+        <w:rPr>
+          <w:rStyle w:val="DataTypeTok"/>
         </w:rPr>
         <w:t xml:space="preserve">print</w:t>
       </w:r>
@@ -4569,7 +4405,7 @@
       <w:hyperlink r:id="rId47">
         <w:r>
           <w:rPr>
-            <w:rStyle w:val="Hyperlink"/>
+            <w:rStyle w:val="Link"/>
           </w:rPr>
           <w:t xml:space="preserve">Video hint</w:t>
         </w:r>
@@ -4628,31 +4464,13 @@
         <w:t xml:space="preserve">mydiv(a, b):</w:t>
       </w:r>
       <w:r>
-        <w:cr/>
-      </w:r>
-      <w:r>
-        <w:rPr>
-          <w:rStyle w:val="NormalTok"/>
-        </w:rPr>
-        <w:t xml:space="preserve"> </w:t>
-      </w:r>
-      <w:r>
-        <w:rPr>
-          <w:rStyle w:val="NormalTok"/>
-        </w:rPr>
-        <w:t xml:space="preserve"> </w:t>
-      </w:r>
-      <w:r>
-        <w:rPr>
-          <w:rStyle w:val="NormalTok"/>
-        </w:rPr>
-        <w:t xml:space="preserve"> </w:t>
-      </w:r>
-      <w:r>
-        <w:rPr>
-          <w:rStyle w:val="NormalTok"/>
-        </w:rPr>
-        <w:t xml:space="preserve"> </w:t>
+        <w:br w:type="textWrapping"/>
+      </w:r>
+      <w:r>
+        <w:rPr>
+          <w:rStyle w:val="NormalTok"/>
+        </w:rPr>
+        <w:t xml:space="preserve">    </w:t>
       </w:r>
       <w:r>
         <w:rPr>
@@ -4683,7 +4501,7 @@
       <w:hyperlink r:id="rId48">
         <w:r>
           <w:rPr>
-            <w:rStyle w:val="Hyperlink"/>
+            <w:rStyle w:val="Link"/>
           </w:rPr>
           <w:t xml:space="preserve">Video hint</w:t>
         </w:r>
@@ -4731,7 +4549,7 @@
       <w:hyperlink r:id="rId49">
         <w:r>
           <w:rPr>
-            <w:rStyle w:val="Hyperlink"/>
+            <w:rStyle w:val="Link"/>
           </w:rPr>
           <w:t xml:space="preserve">Video hint</w:t>
         </w:r>
@@ -4821,7 +4639,7 @@
       <w:hyperlink r:id="rId50">
         <w:r>
           <w:rPr>
-            <w:rStyle w:val="Hyperlink"/>
+            <w:rStyle w:val="Link"/>
           </w:rPr>
           <w:t xml:space="preserve">Video hint</w:t>
         </w:r>
@@ -4883,15 +4701,6 @@
       </w:r>
     </w:p>
     <w:p>
-      <w:pPr>
-        <w:numPr>
-          <w:numId w:val="1"/>
-          <w:ilvl w:val="0"/>
-        </w:numPr>
-      </w:pPr>
-      <w:r>
-        <w:cr/>
-      </w:r>
       <m:oMathPara>
         <m:oMathParaPr>
           <m:jc m:val="center"/>
@@ -5030,9 +4839,6 @@
           </m:d>
         </m:oMath>
       </m:oMathPara>
-      <w:r>
-        <w:cr/>
-      </w:r>
     </w:p>
     <w:p>
       <w:pPr>
@@ -5044,7 +4850,7 @@
       <w:hyperlink r:id="rId51">
         <w:r>
           <w:rPr>
-            <w:rStyle w:val="Hyperlink"/>
+            <w:rStyle w:val="Link"/>
           </w:rPr>
           <w:t xml:space="preserve">Video hint</w:t>
         </w:r>
@@ -5087,6 +4893,7 @@
     </w:p>
     <w:p>
       <w:pPr>
+        <w:pStyle w:val="Compact"/>
         <w:numPr>
           <w:numId w:val="14"/>
           <w:ilvl w:val="0"/>
@@ -5113,6 +4920,7 @@
     </w:p>
     <w:p>
       <w:pPr>
+        <w:pStyle w:val="Compact"/>
         <w:numPr>
           <w:numId w:val="14"/>
           <w:ilvl w:val="0"/>
@@ -5169,7 +4977,7 @@
         <w:t xml:space="preserve">2</w:t>
       </w:r>
       <w:r>
-        <w:cr/>
+        <w:br w:type="textWrapping"/>
       </w:r>
       <w:r>
         <w:rPr>
@@ -5187,13 +4995,7 @@
         <w:rPr>
           <w:rStyle w:val="NormalTok"/>
         </w:rPr>
-        <w:t xml:space="preserve"> </w:t>
-      </w:r>
-      <w:r>
-        <w:rPr>
-          <w:rStyle w:val="NormalTok"/>
-        </w:rPr>
-        <w:t xml:space="preserve"> </w:t>
+        <w:t xml:space="preserve">  </w:t>
       </w:r>
       <w:r>
         <w:rPr>
@@ -5202,50 +5004,50 @@
         <w:t xml:space="preserve"># Add 3 to num</w:t>
       </w:r>
       <w:r>
-        <w:cr/>
-      </w:r>
+        <w:br w:type="textWrapping"/>
+      </w:r>
+      <w:r>
+        <w:rPr>
+          <w:rStyle w:val="DataTypeTok"/>
+        </w:rPr>
+        <w:t xml:space="preserve">print</w:t>
+      </w:r>
+      <w:r>
+        <w:rPr>
+          <w:rStyle w:val="NormalTok"/>
+        </w:rPr>
+        <w:t xml:space="preserve"> </w:t>
+      </w:r>
+      <w:r>
+        <w:rPr>
+          <w:rStyle w:val="NormalTok"/>
+        </w:rPr>
+        <w:t xml:space="preserve">num</w:t>
+      </w:r>
+    </w:p>
+    <w:p>
+      <w:pPr>
+        <w:numPr>
+          <w:numId w:val="15"/>
+          <w:ilvl w:val="0"/>
+        </w:numPr>
+      </w:pPr>
+      <w:r>
+        <w:t xml:space="preserve">The following is an example of a multilined comment in the definition of a function:</w:t>
+      </w:r>
+    </w:p>
+    <w:p>
+      <w:pPr>
+        <w:pStyle w:val="SourceCode"/>
+        <w:numPr>
+          <w:numId w:val="1"/>
+          <w:ilvl w:val="0"/>
+        </w:numPr>
+      </w:pPr>
       <w:r>
         <w:rPr>
           <w:rStyle w:val="KeywordTok"/>
         </w:rPr>
-        <w:t xml:space="preserve">print</w:t>
-      </w:r>
-      <w:r>
-        <w:rPr>
-          <w:rStyle w:val="NormalTok"/>
-        </w:rPr>
-        <w:t xml:space="preserve"> </w:t>
-      </w:r>
-      <w:r>
-        <w:rPr>
-          <w:rStyle w:val="NormalTok"/>
-        </w:rPr>
-        <w:t xml:space="preserve">num</w:t>
-      </w:r>
-    </w:p>
-    <w:p>
-      <w:pPr>
-        <w:numPr>
-          <w:numId w:val="15"/>
-          <w:ilvl w:val="0"/>
-        </w:numPr>
-      </w:pPr>
-      <w:r>
-        <w:t xml:space="preserve">The following is an example of a multilined comment in the definition of a function:</w:t>
-      </w:r>
-    </w:p>
-    <w:p>
-      <w:pPr>
-        <w:pStyle w:val="SourceCode"/>
-        <w:numPr>
-          <w:numId w:val="1"/>
-          <w:ilvl w:val="0"/>
-        </w:numPr>
-      </w:pPr>
-      <w:r>
-        <w:rPr>
-          <w:rStyle w:val="KeywordTok"/>
-        </w:rPr>
         <w:t xml:space="preserve">def</w:t>
       </w:r>
       <w:r>
@@ -5261,31 +5063,13 @@
         <w:t xml:space="preserve">myfunc(a,b):</w:t>
       </w:r>
       <w:r>
-        <w:cr/>
-      </w:r>
-      <w:r>
-        <w:rPr>
-          <w:rStyle w:val="NormalTok"/>
-        </w:rPr>
-        <w:t xml:space="preserve"> </w:t>
-      </w:r>
-      <w:r>
-        <w:rPr>
-          <w:rStyle w:val="NormalTok"/>
-        </w:rPr>
-        <w:t xml:space="preserve"> </w:t>
-      </w:r>
-      <w:r>
-        <w:rPr>
-          <w:rStyle w:val="NormalTok"/>
-        </w:rPr>
-        <w:t xml:space="preserve"> </w:t>
-      </w:r>
-      <w:r>
-        <w:rPr>
-          <w:rStyle w:val="NormalTok"/>
-        </w:rPr>
-        <w:t xml:space="preserve"> </w:t>
+        <w:br w:type="textWrapping"/>
+      </w:r>
+      <w:r>
+        <w:rPr>
+          <w:rStyle w:val="NormalTok"/>
+        </w:rPr>
+        <w:t xml:space="preserve">    </w:t>
       </w:r>
       <w:r>
         <w:rPr>
@@ -5294,7 +5078,7 @@
         <w:t xml:space="preserve">"""</w:t>
       </w:r>
       <w:r>
-        <w:cr/>
+        <w:br w:type="textWrapping"/>
       </w:r>
       <w:r>
         <w:rPr>
@@ -5303,10 +5087,10 @@
         <w:t xml:space="preserve">    This function calculates the ratio of two numbers raised to the sum of the two numbers.</w:t>
       </w:r>
       <w:r>
-        <w:cr/>
-      </w:r>
-      <w:r>
-        <w:cr/>
+        <w:br w:type="textWrapping"/>
+      </w:r>
+      <w:r>
+        <w:br w:type="textWrapping"/>
       </w:r>
       <w:r>
         <w:rPr>
@@ -5315,7 +5099,7 @@
         <w:t xml:space="preserve">    Arguments:</w:t>
       </w:r>
       <w:r>
-        <w:cr/>
+        <w:br w:type="textWrapping"/>
       </w:r>
       <w:r>
         <w:rPr>
@@ -5324,7 +5108,7 @@
         <w:t xml:space="preserve">        a: the first number</w:t>
       </w:r>
       <w:r>
-        <w:cr/>
+        <w:br w:type="textWrapping"/>
       </w:r>
       <w:r>
         <w:rPr>
@@ -5333,10 +5117,10 @@
         <w:t xml:space="preserve">        b: the second number</w:t>
       </w:r>
       <w:r>
-        <w:cr/>
-      </w:r>
-      <w:r>
-        <w:cr/>
+        <w:br w:type="textWrapping"/>
+      </w:r>
+      <w:r>
+        <w:br w:type="textWrapping"/>
       </w:r>
       <w:r>
         <w:rPr>
@@ -5345,7 +5129,7 @@
         <w:t xml:space="preserve">    Output: (a / b) ** (a + b)</w:t>
       </w:r>
       <w:r>
-        <w:cr/>
+        <w:br w:type="textWrapping"/>
       </w:r>
       <w:r>
         <w:rPr>
@@ -5354,31 +5138,13 @@
         <w:t xml:space="preserve">    """</w:t>
       </w:r>
       <w:r>
-        <w:cr/>
-      </w:r>
-      <w:r>
-        <w:rPr>
-          <w:rStyle w:val="NormalTok"/>
-        </w:rPr>
-        <w:t xml:space="preserve"> </w:t>
-      </w:r>
-      <w:r>
-        <w:rPr>
-          <w:rStyle w:val="NormalTok"/>
-        </w:rPr>
-        <w:t xml:space="preserve"> </w:t>
-      </w:r>
-      <w:r>
-        <w:rPr>
-          <w:rStyle w:val="NormalTok"/>
-        </w:rPr>
-        <w:t xml:space="preserve"> </w:t>
-      </w:r>
-      <w:r>
-        <w:rPr>
-          <w:rStyle w:val="NormalTok"/>
-        </w:rPr>
-        <w:t xml:space="preserve"> </w:t>
+        <w:br w:type="textWrapping"/>
+      </w:r>
+      <w:r>
+        <w:rPr>
+          <w:rStyle w:val="NormalTok"/>
+        </w:rPr>
+        <w:t xml:space="preserve">    </w:t>
       </w:r>
       <w:r>
         <w:rPr>
@@ -5445,7 +5211,7 @@
       <w:hyperlink r:id="rId53">
         <w:r>
           <w:rPr>
-            <w:rStyle w:val="Hyperlink"/>
+            <w:rStyle w:val="Link"/>
           </w:rPr>
           <w:t xml:space="preserve">PEP8</w:t>
         </w:r>
@@ -5456,6 +5222,7 @@
     </w:p>
     <w:p>
       <w:pPr>
+        <w:pStyle w:val="Compact"/>
         <w:numPr>
           <w:numId w:val="16"/>
           <w:ilvl w:val="1"/>
@@ -5517,7 +5284,7 @@
         <w:t xml:space="preserve">myvariable</w:t>
       </w:r>
       <w:r>
-        <w:cr/>
+        <w:br w:type="textWrapping"/>
       </w:r>
       <w:r>
         <w:rPr>
@@ -5526,7 +5293,7 @@
         <w:t xml:space="preserve">sqrtvar</w:t>
       </w:r>
       <w:r>
-        <w:cr/>
+        <w:br w:type="textWrapping"/>
       </w:r>
       <w:r>
         <w:rPr>
@@ -5535,7 +5302,7 @@
         <w:t xml:space="preserve">var</w:t>
       </w:r>
       <w:r>
-        <w:cr/>
+        <w:br w:type="textWrapping"/>
       </w:r>
       <w:r>
         <w:rPr>
@@ -5570,7 +5337,7 @@
         <w:t xml:space="preserve">my_variable</w:t>
       </w:r>
       <w:r>
-        <w:cr/>
+        <w:br w:type="textWrapping"/>
       </w:r>
       <w:r>
         <w:rPr>
@@ -5579,7 +5346,7 @@
         <w:t xml:space="preserve">SqrtVAR</w:t>
       </w:r>
       <w:r>
-        <w:cr/>
+        <w:br w:type="textWrapping"/>
       </w:r>
       <w:r>
         <w:rPr>
@@ -5588,7 +5355,7 @@
         <w:t xml:space="preserve">MyFunction</w:t>
       </w:r>
       <w:r>
-        <w:cr/>
+        <w:br w:type="textWrapping"/>
       </w:r>
       <w:r>
         <w:rPr>
@@ -5610,6 +5377,7 @@
     </w:p>
     <w:p>
       <w:pPr>
+        <w:pStyle w:val="Compact"/>
         <w:numPr>
           <w:numId w:val="17"/>
           <w:ilvl w:val="1"/>
@@ -5684,8 +5452,422 @@
       </w:pPr>
       <w:r>
         <w:rPr>
+          <w:rStyle w:val="DataTypeTok"/>
+        </w:rPr>
+        <w:t xml:space="preserve">print</w:t>
+      </w:r>
+      <w:r>
+        <w:rPr>
+          <w:rStyle w:val="NormalTok"/>
+        </w:rPr>
+        <w:t xml:space="preserve"> </w:t>
+      </w:r>
+      <w:r>
+        <w:rPr>
+          <w:rStyle w:val="DecValTok"/>
+        </w:rPr>
+        <w:t xml:space="preserve">2</w:t>
+      </w:r>
+      <w:r>
+        <w:rPr>
+          <w:rStyle w:val="NormalTok"/>
+        </w:rPr>
+        <w:t xml:space="preserve"> </w:t>
+      </w:r>
+      <w:r>
+        <w:rPr>
+          <w:rStyle w:val="NormalTok"/>
+        </w:rPr>
+        <w:t xml:space="preserve">+ </w:t>
+      </w:r>
+      <w:r>
+        <w:rPr>
+          <w:rStyle w:val="DecValTok"/>
+        </w:rPr>
+        <w:t xml:space="preserve">2</w:t>
+      </w:r>
+      <w:r>
+        <w:br w:type="textWrapping"/>
+      </w:r>
+      <w:r>
+        <w:rPr>
+          <w:rStyle w:val="NormalTok"/>
+        </w:rPr>
+        <w:t xml:space="preserve">myfunc(</w:t>
+      </w:r>
+      <w:r>
+        <w:rPr>
+          <w:rStyle w:val="DecValTok"/>
+        </w:rPr>
+        <w:t xml:space="preserve">3</w:t>
+      </w:r>
+      <w:r>
+        <w:rPr>
+          <w:rStyle w:val="NormalTok"/>
+        </w:rPr>
+        <w:t xml:space="preserve">, </w:t>
+      </w:r>
+      <w:r>
+        <w:rPr>
+          <w:rStyle w:val="DecValTok"/>
+        </w:rPr>
+        <w:t xml:space="preserve">4</w:t>
+      </w:r>
+      <w:r>
+        <w:rPr>
+          <w:rStyle w:val="NormalTok"/>
+        </w:rPr>
+        <w:t xml:space="preserve">)</w:t>
+      </w:r>
+    </w:p>
+    <w:p>
+      <w:pPr>
+        <w:numPr>
+          <w:numId w:val="1"/>
+          <w:ilvl w:val="0"/>
+        </w:numPr>
+      </w:pPr>
+      <w:r>
+        <w:t xml:space="preserve">No:</w:t>
+      </w:r>
+    </w:p>
+    <w:p>
+      <w:pPr>
+        <w:pStyle w:val="SourceCode"/>
+        <w:numPr>
+          <w:numId w:val="1"/>
+          <w:ilvl w:val="0"/>
+        </w:numPr>
+      </w:pPr>
+      <w:r>
+        <w:rPr>
+          <w:rStyle w:val="DataTypeTok"/>
+        </w:rPr>
+        <w:t xml:space="preserve">print</w:t>
+      </w:r>
+      <w:r>
+        <w:rPr>
+          <w:rStyle w:val="NormalTok"/>
+        </w:rPr>
+        <w:t xml:space="preserve"> </w:t>
+      </w:r>
+      <w:r>
+        <w:rPr>
+          <w:rStyle w:val="DecValTok"/>
+        </w:rPr>
+        <w:t xml:space="preserve">2+2</w:t>
+      </w:r>
+      <w:r>
+        <w:br w:type="textWrapping"/>
+      </w:r>
+      <w:r>
+        <w:rPr>
+          <w:rStyle w:val="NormalTok"/>
+        </w:rPr>
+        <w:t xml:space="preserve">myfunc(</w:t>
+      </w:r>
+      <w:r>
+        <w:rPr>
+          <w:rStyle w:val="DecValTok"/>
+        </w:rPr>
+        <w:t xml:space="preserve">3</w:t>
+      </w:r>
+      <w:r>
+        <w:rPr>
+          <w:rStyle w:val="NormalTok"/>
+        </w:rPr>
+        <w:t xml:space="preserve">,</w:t>
+      </w:r>
+      <w:r>
+        <w:rPr>
+          <w:rStyle w:val="DecValTok"/>
+        </w:rPr>
+        <w:t xml:space="preserve">4</w:t>
+      </w:r>
+      <w:r>
+        <w:rPr>
+          <w:rStyle w:val="NormalTok"/>
+        </w:rPr>
+        <w:t xml:space="preserve">)</w:t>
+      </w:r>
+    </w:p>
+    <w:p>
+      <w:pPr>
+        <w:numPr>
+          <w:numId w:val="1"/>
+          <w:ilvl w:val="0"/>
+        </w:numPr>
+      </w:pPr>
+      <w:r>
+        <w:t xml:space="preserve">Include 2 whitspaces before an inline comment</w:t>
+      </w:r>
+      <w:r>
+        <w:t xml:space="preserve"> </w:t>
+      </w:r>
+      <w:r>
+        <w:rPr>
+          <w:rStyle w:val="VerbatimChar"/>
+        </w:rPr>
+        <w:t xml:space="preserve">#</w:t>
+      </w:r>
+      <w:r>
+        <w:t xml:space="preserve"> </w:t>
+      </w:r>
+      <w:r>
+        <w:t xml:space="preserve">at the end of a line of code.</w:t>
+      </w:r>
+    </w:p>
+    <w:p>
+      <w:pPr>
+        <w:numPr>
+          <w:numId w:val="1"/>
+          <w:ilvl w:val="0"/>
+        </w:numPr>
+      </w:pPr>
+      <w:r>
+        <w:t xml:space="preserve">Yes:</w:t>
+      </w:r>
+    </w:p>
+    <w:p>
+      <w:pPr>
+        <w:pStyle w:val="SourceCode"/>
+        <w:numPr>
+          <w:numId w:val="1"/>
+          <w:ilvl w:val="0"/>
+        </w:numPr>
+      </w:pPr>
+      <w:r>
+        <w:rPr>
+          <w:rStyle w:val="CommentTok"/>
+        </w:rPr>
+        <w:t xml:space="preserve"># Just leave a space after the comment symbol if on a single line</w:t>
+      </w:r>
+      <w:r>
+        <w:br w:type="textWrapping"/>
+      </w:r>
+      <w:r>
+        <w:rPr>
+          <w:rStyle w:val="DataTypeTok"/>
+        </w:rPr>
+        <w:t xml:space="preserve">print</w:t>
+      </w:r>
+      <w:r>
+        <w:rPr>
+          <w:rStyle w:val="NormalTok"/>
+        </w:rPr>
+        <w:t xml:space="preserve"> </w:t>
+      </w:r>
+      <w:r>
+        <w:rPr>
+          <w:rStyle w:val="DecValTok"/>
+        </w:rPr>
+        <w:t xml:space="preserve">2</w:t>
+      </w:r>
+      <w:r>
+        <w:rPr>
+          <w:rStyle w:val="NormalTok"/>
+        </w:rPr>
+        <w:t xml:space="preserve"> </w:t>
+      </w:r>
+      <w:r>
+        <w:rPr>
+          <w:rStyle w:val="NormalTok"/>
+        </w:rPr>
+        <w:t xml:space="preserve">+ </w:t>
+      </w:r>
+      <w:r>
+        <w:rPr>
+          <w:rStyle w:val="DecValTok"/>
+        </w:rPr>
+        <w:t xml:space="preserve">2</w:t>
+      </w:r>
+      <w:r>
+        <w:rPr>
+          <w:rStyle w:val="NormalTok"/>
+        </w:rPr>
+        <w:t xml:space="preserve">  </w:t>
+      </w:r>
+      <w:r>
+        <w:rPr>
+          <w:rStyle w:val="CommentTok"/>
+        </w:rPr>
+        <w:t xml:space="preserve"># but if you comment at the end of a line leave 2 whitespaces.</w:t>
+      </w:r>
+    </w:p>
+    <w:p>
+      <w:pPr>
+        <w:numPr>
+          <w:numId w:val="1"/>
+          <w:ilvl w:val="0"/>
+        </w:numPr>
+      </w:pPr>
+      <w:r>
+        <w:t xml:space="preserve">No:</w:t>
+      </w:r>
+    </w:p>
+    <w:p>
+      <w:pPr>
+        <w:pStyle w:val="SourceCode"/>
+        <w:numPr>
+          <w:numId w:val="1"/>
+          <w:ilvl w:val="0"/>
+        </w:numPr>
+      </w:pPr>
+      <w:r>
+        <w:rPr>
+          <w:rStyle w:val="DataTypeTok"/>
+        </w:rPr>
+        <w:t xml:space="preserve">print</w:t>
+      </w:r>
+      <w:r>
+        <w:rPr>
+          <w:rStyle w:val="NormalTok"/>
+        </w:rPr>
+        <w:t xml:space="preserve"> </w:t>
+      </w:r>
+      <w:r>
+        <w:rPr>
+          <w:rStyle w:val="DecValTok"/>
+        </w:rPr>
+        <w:t xml:space="preserve">2</w:t>
+      </w:r>
+      <w:r>
+        <w:rPr>
+          <w:rStyle w:val="NormalTok"/>
+        </w:rPr>
+        <w:t xml:space="preserve"> </w:t>
+      </w:r>
+      <w:r>
+        <w:rPr>
+          <w:rStyle w:val="NormalTok"/>
+        </w:rPr>
+        <w:t xml:space="preserve">+ </w:t>
+      </w:r>
+      <w:r>
+        <w:rPr>
+          <w:rStyle w:val="DecValTok"/>
+        </w:rPr>
+        <w:t xml:space="preserve">2</w:t>
+      </w:r>
+      <w:r>
+        <w:rPr>
+          <w:rStyle w:val="NormalTok"/>
+        </w:rPr>
+        <w:t xml:space="preserve"> </w:t>
+      </w:r>
+      <w:r>
+        <w:rPr>
+          <w:rStyle w:val="CommentTok"/>
+        </w:rPr>
+        <w:t xml:space="preserve"># So this is not enough space.</w:t>
+      </w:r>
+    </w:p>
+    <w:p>
+      <w:pPr>
+        <w:numPr>
+          <w:numId w:val="1"/>
+          <w:ilvl w:val="0"/>
+        </w:numPr>
+      </w:pPr>
+      <w:r>
+        <w:t xml:space="preserve">Also include two blank lines before the definition of a function.</w:t>
+      </w:r>
+    </w:p>
+    <w:p>
+      <w:pPr>
+        <w:numPr>
+          <w:numId w:val="1"/>
+          <w:ilvl w:val="0"/>
+        </w:numPr>
+      </w:pPr>
+      <w:r>
+        <w:t xml:space="preserve">Yes:</w:t>
+      </w:r>
+    </w:p>
+    <w:p>
+      <w:pPr>
+        <w:pStyle w:val="SourceCode"/>
+        <w:numPr>
+          <w:numId w:val="1"/>
+          <w:ilvl w:val="0"/>
+        </w:numPr>
+      </w:pPr>
+      <w:r>
+        <w:rPr>
+          <w:rStyle w:val="DataTypeTok"/>
+        </w:rPr>
+        <w:t xml:space="preserve">print</w:t>
+      </w:r>
+      <w:r>
+        <w:rPr>
+          <w:rStyle w:val="NormalTok"/>
+        </w:rPr>
+        <w:t xml:space="preserve"> </w:t>
+      </w:r>
+      <w:r>
+        <w:rPr>
+          <w:rStyle w:val="DecValTok"/>
+        </w:rPr>
+        <w:t xml:space="preserve">2</w:t>
+      </w:r>
+      <w:r>
+        <w:rPr>
+          <w:rStyle w:val="NormalTok"/>
+        </w:rPr>
+        <w:t xml:space="preserve"> </w:t>
+      </w:r>
+      <w:r>
+        <w:rPr>
+          <w:rStyle w:val="NormalTok"/>
+        </w:rPr>
+        <w:t xml:space="preserve">+ </w:t>
+      </w:r>
+      <w:r>
+        <w:rPr>
+          <w:rStyle w:val="DecValTok"/>
+        </w:rPr>
+        <w:t xml:space="preserve">2</w:t>
+      </w:r>
+      <w:r>
+        <w:br w:type="textWrapping"/>
+      </w:r>
+      <w:r>
+        <w:br w:type="textWrapping"/>
+      </w:r>
+      <w:r>
+        <w:br w:type="textWrapping"/>
+      </w:r>
+      <w:r>
+        <w:rPr>
           <w:rStyle w:val="KeywordTok"/>
         </w:rPr>
+        <w:t xml:space="preserve">def</w:t>
+      </w:r>
+      <w:r>
+        <w:rPr>
+          <w:rStyle w:val="NormalTok"/>
+        </w:rPr>
+        <w:t xml:space="preserve"> </w:t>
+      </w:r>
+      <w:r>
+        <w:rPr>
+          <w:rStyle w:val="NormalTok"/>
+        </w:rPr>
+        <w:t xml:space="preserve">myfunc():</w:t>
+      </w:r>
+      <w:r>
+        <w:br w:type="textWrapping"/>
+      </w:r>
+      <w:r>
+        <w:rPr>
+          <w:rStyle w:val="NormalTok"/>
+        </w:rPr>
+        <w:t xml:space="preserve">    </w:t>
+      </w:r>
+      <w:r>
+        <w:rPr>
+          <w:rStyle w:val="DataTypeTok"/>
+        </w:rPr>
         <w:t xml:space="preserve">print</w:t>
       </w:r>
       <w:r>
@@ -5718,63 +5900,99 @@
         </w:rPr>
         <w:t xml:space="preserve">2</w:t>
       </w:r>
-      <w:r>
-        <w:cr/>
-      </w:r>
-      <w:r>
-        <w:rPr>
-          <w:rStyle w:val="NormalTok"/>
-        </w:rPr>
-        <w:t xml:space="preserve">myfunc(</w:t>
+    </w:p>
+    <w:p>
+      <w:pPr>
+        <w:numPr>
+          <w:numId w:val="1"/>
+          <w:ilvl w:val="0"/>
+        </w:numPr>
+      </w:pPr>
+      <w:r>
+        <w:t xml:space="preserve">No:</w:t>
+      </w:r>
+    </w:p>
+    <w:p>
+      <w:pPr>
+        <w:pStyle w:val="SourceCode"/>
+        <w:numPr>
+          <w:numId w:val="1"/>
+          <w:ilvl w:val="0"/>
+        </w:numPr>
+      </w:pPr>
+      <w:r>
+        <w:rPr>
+          <w:rStyle w:val="DataTypeTok"/>
+        </w:rPr>
+        <w:t xml:space="preserve">print</w:t>
+      </w:r>
+      <w:r>
+        <w:rPr>
+          <w:rStyle w:val="NormalTok"/>
+        </w:rPr>
+        <w:t xml:space="preserve"> </w:t>
       </w:r>
       <w:r>
         <w:rPr>
           <w:rStyle w:val="DecValTok"/>
         </w:rPr>
-        <w:t xml:space="preserve">3</w:t>
-      </w:r>
-      <w:r>
-        <w:rPr>
-          <w:rStyle w:val="NormalTok"/>
-        </w:rPr>
-        <w:t xml:space="preserve">, </w:t>
+        <w:t xml:space="preserve">2</w:t>
+      </w:r>
+      <w:r>
+        <w:rPr>
+          <w:rStyle w:val="NormalTok"/>
+        </w:rPr>
+        <w:t xml:space="preserve"> </w:t>
+      </w:r>
+      <w:r>
+        <w:rPr>
+          <w:rStyle w:val="NormalTok"/>
+        </w:rPr>
+        <w:t xml:space="preserve">+ </w:t>
       </w:r>
       <w:r>
         <w:rPr>
           <w:rStyle w:val="DecValTok"/>
         </w:rPr>
-        <w:t xml:space="preserve">4</w:t>
-      </w:r>
-      <w:r>
-        <w:rPr>
-          <w:rStyle w:val="NormalTok"/>
-        </w:rPr>
-        <w:t xml:space="preserve">)</w:t>
-      </w:r>
-    </w:p>
-    <w:p>
-      <w:pPr>
-        <w:numPr>
-          <w:numId w:val="1"/>
-          <w:ilvl w:val="0"/>
-        </w:numPr>
-      </w:pPr>
-      <w:r>
-        <w:t xml:space="preserve">No:</w:t>
-      </w:r>
-    </w:p>
-    <w:p>
-      <w:pPr>
-        <w:pStyle w:val="SourceCode"/>
-        <w:numPr>
-          <w:numId w:val="1"/>
-          <w:ilvl w:val="0"/>
-        </w:numPr>
-      </w:pPr>
+        <w:t xml:space="preserve">2</w:t>
+      </w:r>
+      <w:r>
+        <w:br w:type="textWrapping"/>
+      </w:r>
+      <w:r>
+        <w:br w:type="textWrapping"/>
+      </w:r>
       <w:r>
         <w:rPr>
           <w:rStyle w:val="KeywordTok"/>
         </w:rPr>
+        <w:t xml:space="preserve">def</w:t>
+      </w:r>
+      <w:r>
+        <w:rPr>
+          <w:rStyle w:val="NormalTok"/>
+        </w:rPr>
+        <w:t xml:space="preserve"> </w:t>
+      </w:r>
+      <w:r>
+        <w:rPr>
+          <w:rStyle w:val="NormalTok"/>
+        </w:rPr>
+        <w:t xml:space="preserve">myfunc():</w:t>
+      </w:r>
+      <w:r>
+        <w:br w:type="textWrapping"/>
+      </w:r>
+      <w:r>
+        <w:rPr>
+          <w:rStyle w:val="NormalTok"/>
+        </w:rPr>
+        <w:t xml:space="preserve">    </w:t>
+      </w:r>
+      <w:r>
+        <w:rPr>
+          <w:rStyle w:val="DataTypeTok"/>
+        </w:rPr>
         <w:t xml:space="preserve">print</w:t>
       </w:r>
       <w:r>
@@ -5787,521 +6005,30 @@
         <w:rPr>
           <w:rStyle w:val="DecValTok"/>
         </w:rPr>
-        <w:t xml:space="preserve">2+2</w:t>
-      </w:r>
-      <w:r>
-        <w:cr/>
-      </w:r>
-      <w:r>
-        <w:rPr>
-          <w:rStyle w:val="NormalTok"/>
-        </w:rPr>
-        <w:t xml:space="preserve">myfunc(</w:t>
+        <w:t xml:space="preserve">2</w:t>
+      </w:r>
+      <w:r>
+        <w:rPr>
+          <w:rStyle w:val="NormalTok"/>
+        </w:rPr>
+        <w:t xml:space="preserve"> </w:t>
+      </w:r>
+      <w:r>
+        <w:rPr>
+          <w:rStyle w:val="NormalTok"/>
+        </w:rPr>
+        <w:t xml:space="preserve">+ </w:t>
       </w:r>
       <w:r>
         <w:rPr>
           <w:rStyle w:val="DecValTok"/>
         </w:rPr>
-        <w:t xml:space="preserve">3</w:t>
-      </w:r>
-      <w:r>
-        <w:rPr>
-          <w:rStyle w:val="NormalTok"/>
-        </w:rPr>
-        <w:t xml:space="preserve">,</w:t>
-      </w:r>
-      <w:r>
-        <w:rPr>
-          <w:rStyle w:val="DecValTok"/>
-        </w:rPr>
-        <w:t xml:space="preserve">4</w:t>
-      </w:r>
-      <w:r>
-        <w:rPr>
-          <w:rStyle w:val="NormalTok"/>
-        </w:rPr>
-        <w:t xml:space="preserve">)</w:t>
-      </w:r>
-    </w:p>
-    <w:p>
-      <w:pPr>
-        <w:numPr>
-          <w:numId w:val="1"/>
-          <w:ilvl w:val="0"/>
-        </w:numPr>
-      </w:pPr>
-      <w:r>
-        <w:t xml:space="preserve">Include 2 whitspaces before an inline comment</w:t>
-      </w:r>
-      <w:r>
-        <w:t xml:space="preserve"> </w:t>
-      </w:r>
-      <w:r>
-        <w:rPr>
-          <w:rStyle w:val="VerbatimChar"/>
-        </w:rPr>
-        <w:t xml:space="preserve">#</w:t>
-      </w:r>
-      <w:r>
-        <w:t xml:space="preserve"> </w:t>
-      </w:r>
-      <w:r>
-        <w:t xml:space="preserve">at the end of a line of code.</w:t>
-      </w:r>
-    </w:p>
-    <w:p>
-      <w:pPr>
-        <w:numPr>
-          <w:numId w:val="1"/>
-          <w:ilvl w:val="0"/>
-        </w:numPr>
-      </w:pPr>
-      <w:r>
-        <w:t xml:space="preserve">Yes:</w:t>
-      </w:r>
-    </w:p>
-    <w:p>
-      <w:pPr>
-        <w:pStyle w:val="SourceCode"/>
-        <w:numPr>
-          <w:numId w:val="1"/>
-          <w:ilvl w:val="0"/>
-        </w:numPr>
-      </w:pPr>
-      <w:r>
-        <w:rPr>
-          <w:rStyle w:val="CommentTok"/>
-        </w:rPr>
-        <w:t xml:space="preserve"># Just leave a space after the comment symbol if on a single line</w:t>
-      </w:r>
-      <w:r>
-        <w:cr/>
-      </w:r>
-      <w:r>
-        <w:rPr>
-          <w:rStyle w:val="KeywordTok"/>
-        </w:rPr>
-        <w:t xml:space="preserve">print</w:t>
-      </w:r>
-      <w:r>
-        <w:rPr>
-          <w:rStyle w:val="NormalTok"/>
-        </w:rPr>
-        <w:t xml:space="preserve"> </w:t>
-      </w:r>
-      <w:r>
-        <w:rPr>
-          <w:rStyle w:val="DecValTok"/>
-        </w:rPr>
         <w:t xml:space="preserve">2</w:t>
       </w:r>
-      <w:r>
-        <w:rPr>
-          <w:rStyle w:val="NormalTok"/>
-        </w:rPr>
-        <w:t xml:space="preserve"> </w:t>
-      </w:r>
-      <w:r>
-        <w:rPr>
-          <w:rStyle w:val="NormalTok"/>
-        </w:rPr>
-        <w:t xml:space="preserve">+ </w:t>
-      </w:r>
-      <w:r>
-        <w:rPr>
-          <w:rStyle w:val="DecValTok"/>
-        </w:rPr>
-        <w:t xml:space="preserve">2</w:t>
-      </w:r>
-      <w:r>
-        <w:rPr>
-          <w:rStyle w:val="NormalTok"/>
-        </w:rPr>
-        <w:t xml:space="preserve"> </w:t>
-      </w:r>
-      <w:r>
-        <w:rPr>
-          <w:rStyle w:val="NormalTok"/>
-        </w:rPr>
-        <w:t xml:space="preserve"> </w:t>
-      </w:r>
-      <w:r>
-        <w:rPr>
-          <w:rStyle w:val="CommentTok"/>
-        </w:rPr>
-        <w:t xml:space="preserve"># but if you comment at the end of a line leave 2 whitespaces.</w:t>
-      </w:r>
-    </w:p>
-    <w:p>
-      <w:pPr>
-        <w:numPr>
-          <w:numId w:val="1"/>
-          <w:ilvl w:val="0"/>
-        </w:numPr>
-      </w:pPr>
-      <w:r>
-        <w:t xml:space="preserve">No:</w:t>
-      </w:r>
-    </w:p>
-    <w:p>
-      <w:pPr>
-        <w:pStyle w:val="SourceCode"/>
-        <w:numPr>
-          <w:numId w:val="1"/>
-          <w:ilvl w:val="0"/>
-        </w:numPr>
-      </w:pPr>
-      <w:r>
-        <w:rPr>
-          <w:rStyle w:val="KeywordTok"/>
-        </w:rPr>
-        <w:t xml:space="preserve">print</w:t>
-      </w:r>
-      <w:r>
-        <w:rPr>
-          <w:rStyle w:val="NormalTok"/>
-        </w:rPr>
-        <w:t xml:space="preserve"> </w:t>
-      </w:r>
-      <w:r>
-        <w:rPr>
-          <w:rStyle w:val="DecValTok"/>
-        </w:rPr>
-        <w:t xml:space="preserve">2</w:t>
-      </w:r>
-      <w:r>
-        <w:rPr>
-          <w:rStyle w:val="NormalTok"/>
-        </w:rPr>
-        <w:t xml:space="preserve"> </w:t>
-      </w:r>
-      <w:r>
-        <w:rPr>
-          <w:rStyle w:val="NormalTok"/>
-        </w:rPr>
-        <w:t xml:space="preserve">+ </w:t>
-      </w:r>
-      <w:r>
-        <w:rPr>
-          <w:rStyle w:val="DecValTok"/>
-        </w:rPr>
-        <w:t xml:space="preserve">2</w:t>
-      </w:r>
-      <w:r>
-        <w:rPr>
-          <w:rStyle w:val="NormalTok"/>
-        </w:rPr>
-        <w:t xml:space="preserve"> </w:t>
-      </w:r>
-      <w:r>
-        <w:rPr>
-          <w:rStyle w:val="CommentTok"/>
-        </w:rPr>
-        <w:t xml:space="preserve"># So this is not enough space.</w:t>
-      </w:r>
-    </w:p>
-    <w:p>
-      <w:pPr>
-        <w:numPr>
-          <w:numId w:val="1"/>
-          <w:ilvl w:val="0"/>
-        </w:numPr>
-      </w:pPr>
-      <w:r>
-        <w:t xml:space="preserve">Also include two blank lines before the definition of a function.</w:t>
-      </w:r>
-    </w:p>
-    <w:p>
-      <w:pPr>
-        <w:numPr>
-          <w:numId w:val="1"/>
-          <w:ilvl w:val="0"/>
-        </w:numPr>
-      </w:pPr>
-      <w:r>
-        <w:t xml:space="preserve">Yes:</w:t>
-      </w:r>
-    </w:p>
-    <w:p>
-      <w:pPr>
-        <w:pStyle w:val="SourceCode"/>
-        <w:numPr>
-          <w:numId w:val="1"/>
-          <w:ilvl w:val="0"/>
-        </w:numPr>
-      </w:pPr>
-      <w:r>
-        <w:rPr>
-          <w:rStyle w:val="KeywordTok"/>
-        </w:rPr>
-        <w:t xml:space="preserve">print</w:t>
-      </w:r>
-      <w:r>
-        <w:rPr>
-          <w:rStyle w:val="NormalTok"/>
-        </w:rPr>
-        <w:t xml:space="preserve"> </w:t>
-      </w:r>
-      <w:r>
-        <w:rPr>
-          <w:rStyle w:val="DecValTok"/>
-        </w:rPr>
-        <w:t xml:space="preserve">2</w:t>
-      </w:r>
-      <w:r>
-        <w:rPr>
-          <w:rStyle w:val="NormalTok"/>
-        </w:rPr>
-        <w:t xml:space="preserve"> </w:t>
-      </w:r>
-      <w:r>
-        <w:rPr>
-          <w:rStyle w:val="NormalTok"/>
-        </w:rPr>
-        <w:t xml:space="preserve">+ </w:t>
-      </w:r>
-      <w:r>
-        <w:rPr>
-          <w:rStyle w:val="DecValTok"/>
-        </w:rPr>
-        <w:t xml:space="preserve">2</w:t>
-      </w:r>
-      <w:r>
-        <w:cr/>
-      </w:r>
-      <w:r>
-        <w:cr/>
-      </w:r>
-      <w:r>
-        <w:cr/>
-      </w:r>
-      <w:r>
-        <w:rPr>
-          <w:rStyle w:val="KeywordTok"/>
-        </w:rPr>
-        <w:t xml:space="preserve">def</w:t>
-      </w:r>
-      <w:r>
-        <w:rPr>
-          <w:rStyle w:val="NormalTok"/>
-        </w:rPr>
-        <w:t xml:space="preserve"> </w:t>
-      </w:r>
-      <w:r>
-        <w:rPr>
-          <w:rStyle w:val="NormalTok"/>
-        </w:rPr>
-        <w:t xml:space="preserve">myfunc():</w:t>
-      </w:r>
-      <w:r>
-        <w:cr/>
-      </w:r>
-      <w:r>
-        <w:rPr>
-          <w:rStyle w:val="NormalTok"/>
-        </w:rPr>
-        <w:t xml:space="preserve"> </w:t>
-      </w:r>
-      <w:r>
-        <w:rPr>
-          <w:rStyle w:val="NormalTok"/>
-        </w:rPr>
-        <w:t xml:space="preserve"> </w:t>
-      </w:r>
-      <w:r>
-        <w:rPr>
-          <w:rStyle w:val="NormalTok"/>
-        </w:rPr>
-        <w:t xml:space="preserve"> </w:t>
-      </w:r>
-      <w:r>
-        <w:rPr>
-          <w:rStyle w:val="NormalTok"/>
-        </w:rPr>
-        <w:t xml:space="preserve"> </w:t>
-      </w:r>
-      <w:r>
-        <w:rPr>
-          <w:rStyle w:val="KeywordTok"/>
-        </w:rPr>
-        <w:t xml:space="preserve">print</w:t>
-      </w:r>
-      <w:r>
-        <w:rPr>
-          <w:rStyle w:val="NormalTok"/>
-        </w:rPr>
-        <w:t xml:space="preserve"> </w:t>
-      </w:r>
-      <w:r>
-        <w:rPr>
-          <w:rStyle w:val="DecValTok"/>
-        </w:rPr>
-        <w:t xml:space="preserve">2</w:t>
-      </w:r>
-      <w:r>
-        <w:rPr>
-          <w:rStyle w:val="NormalTok"/>
-        </w:rPr>
-        <w:t xml:space="preserve"> </w:t>
-      </w:r>
-      <w:r>
-        <w:rPr>
-          <w:rStyle w:val="NormalTok"/>
-        </w:rPr>
-        <w:t xml:space="preserve">+ </w:t>
-      </w:r>
-      <w:r>
-        <w:rPr>
-          <w:rStyle w:val="DecValTok"/>
-        </w:rPr>
-        <w:t xml:space="preserve">2</w:t>
-      </w:r>
-    </w:p>
-    <w:p>
-      <w:pPr>
-        <w:numPr>
-          <w:numId w:val="1"/>
-          <w:ilvl w:val="0"/>
-        </w:numPr>
-      </w:pPr>
-      <w:r>
-        <w:t xml:space="preserve">No:</w:t>
-      </w:r>
-    </w:p>
-    <w:p>
-      <w:pPr>
-        <w:pStyle w:val="SourceCode"/>
-        <w:numPr>
-          <w:numId w:val="1"/>
-          <w:ilvl w:val="0"/>
-        </w:numPr>
-      </w:pPr>
-      <w:r>
-        <w:rPr>
-          <w:rStyle w:val="KeywordTok"/>
-        </w:rPr>
-        <w:t xml:space="preserve">print</w:t>
-      </w:r>
-      <w:r>
-        <w:rPr>
-          <w:rStyle w:val="NormalTok"/>
-        </w:rPr>
-        <w:t xml:space="preserve"> </w:t>
-      </w:r>
-      <w:r>
-        <w:rPr>
-          <w:rStyle w:val="DecValTok"/>
-        </w:rPr>
-        <w:t xml:space="preserve">2</w:t>
-      </w:r>
-      <w:r>
-        <w:rPr>
-          <w:rStyle w:val="NormalTok"/>
-        </w:rPr>
-        <w:t xml:space="preserve"> </w:t>
-      </w:r>
-      <w:r>
-        <w:rPr>
-          <w:rStyle w:val="NormalTok"/>
-        </w:rPr>
-        <w:t xml:space="preserve">+ </w:t>
-      </w:r>
-      <w:r>
-        <w:rPr>
-          <w:rStyle w:val="DecValTok"/>
-        </w:rPr>
-        <w:t xml:space="preserve">2</w:t>
-      </w:r>
-      <w:r>
-        <w:cr/>
-      </w:r>
-      <w:r>
-        <w:cr/>
-      </w:r>
-      <w:r>
-        <w:rPr>
-          <w:rStyle w:val="KeywordTok"/>
-        </w:rPr>
-        <w:t xml:space="preserve">def</w:t>
-      </w:r>
-      <w:r>
-        <w:rPr>
-          <w:rStyle w:val="NormalTok"/>
-        </w:rPr>
-        <w:t xml:space="preserve"> </w:t>
-      </w:r>
-      <w:r>
-        <w:rPr>
-          <w:rStyle w:val="NormalTok"/>
-        </w:rPr>
-        <w:t xml:space="preserve">myfunc():</w:t>
-      </w:r>
-      <w:r>
-        <w:cr/>
-      </w:r>
-      <w:r>
-        <w:rPr>
-          <w:rStyle w:val="NormalTok"/>
-        </w:rPr>
-        <w:t xml:space="preserve"> </w:t>
-      </w:r>
-      <w:r>
-        <w:rPr>
-          <w:rStyle w:val="NormalTok"/>
-        </w:rPr>
-        <w:t xml:space="preserve"> </w:t>
-      </w:r>
-      <w:r>
-        <w:rPr>
-          <w:rStyle w:val="NormalTok"/>
-        </w:rPr>
-        <w:t xml:space="preserve"> </w:t>
-      </w:r>
-      <w:r>
-        <w:rPr>
-          <w:rStyle w:val="NormalTok"/>
-        </w:rPr>
-        <w:t xml:space="preserve"> </w:t>
-      </w:r>
-      <w:r>
-        <w:rPr>
-          <w:rStyle w:val="KeywordTok"/>
-        </w:rPr>
-        <w:t xml:space="preserve">print</w:t>
-      </w:r>
-      <w:r>
-        <w:rPr>
-          <w:rStyle w:val="NormalTok"/>
-        </w:rPr>
-        <w:t xml:space="preserve"> </w:t>
-      </w:r>
-      <w:r>
-        <w:rPr>
-          <w:rStyle w:val="DecValTok"/>
-        </w:rPr>
-        <w:t xml:space="preserve">2</w:t>
-      </w:r>
-      <w:r>
-        <w:rPr>
-          <w:rStyle w:val="NormalTok"/>
-        </w:rPr>
-        <w:t xml:space="preserve"> </w:t>
-      </w:r>
-      <w:r>
-        <w:rPr>
-          <w:rStyle w:val="NormalTok"/>
-        </w:rPr>
-        <w:t xml:space="preserve">+ </w:t>
-      </w:r>
-      <w:r>
-        <w:rPr>
-          <w:rStyle w:val="DecValTok"/>
-        </w:rPr>
-        <w:t xml:space="preserve">2</w:t>
-      </w:r>
-    </w:p>
-    <w:p>
-      <w:pPr>
+    </w:p>
+    <w:p>
+      <w:pPr>
+        <w:pStyle w:val="Compact"/>
         <w:numPr>
           <w:numId w:val="18"/>
           <w:ilvl w:val="1"/>
@@ -6337,31 +6064,13 @@
         <w:t xml:space="preserve">afunc():</w:t>
       </w:r>
       <w:r>
-        <w:cr/>
-      </w:r>
-      <w:r>
-        <w:rPr>
-          <w:rStyle w:val="NormalTok"/>
-        </w:rPr>
-        <w:t xml:space="preserve"> </w:t>
-      </w:r>
-      <w:r>
-        <w:rPr>
-          <w:rStyle w:val="NormalTok"/>
-        </w:rPr>
-        <w:t xml:space="preserve"> </w:t>
-      </w:r>
-      <w:r>
-        <w:rPr>
-          <w:rStyle w:val="NormalTok"/>
-        </w:rPr>
-        <w:t xml:space="preserve"> </w:t>
-      </w:r>
-      <w:r>
-        <w:rPr>
-          <w:rStyle w:val="NormalTok"/>
-        </w:rPr>
-        <w:t xml:space="preserve"> </w:t>
+        <w:br w:type="textWrapping"/>
+      </w:r>
+      <w:r>
+        <w:rPr>
+          <w:rStyle w:val="NormalTok"/>
+        </w:rPr>
+        <w:t xml:space="preserve">    </w:t>
       </w:r>
       <w:r>
         <w:rPr>
@@ -6370,7 +6079,7 @@
         <w:t xml:space="preserve">"""</w:t>
       </w:r>
       <w:r>
-        <w:cr/>
+        <w:br w:type="textWrapping"/>
       </w:r>
       <w:r>
         <w:rPr>
@@ -6379,10 +6088,10 @@
         <w:t xml:space="preserve">    Always start a function with a multiline comment to describe what it does.</w:t>
       </w:r>
       <w:r>
-        <w:cr/>
-      </w:r>
-      <w:r>
-        <w:cr/>
+        <w:br w:type="textWrapping"/>
+      </w:r>
+      <w:r>
+        <w:br w:type="textWrapping"/>
       </w:r>
       <w:r>
         <w:rPr>
@@ -6391,10 +6100,10 @@
         <w:t xml:space="preserve">    Arguments: List the arguments and what format they should be in.</w:t>
       </w:r>
       <w:r>
-        <w:cr/>
-      </w:r>
-      <w:r>
-        <w:cr/>
+        <w:br w:type="textWrapping"/>
+      </w:r>
+      <w:r>
+        <w:br w:type="textWrapping"/>
       </w:r>
       <w:r>
         <w:rPr>
@@ -6403,7 +6112,7 @@
         <w:t xml:space="preserve">    Output: List the expected output of the function.</w:t>
       </w:r>
       <w:r>
-        <w:cr/>
+        <w:br w:type="textWrapping"/>
       </w:r>
       <w:r>
         <w:rPr>
@@ -6445,7 +6154,7 @@
 <file path=word/numbering.xml><?xml version="1.0" encoding="utf-8"?>
 <w:numbering xmlns:w="http://schemas.openxmlformats.org/wordprocessingml/2006/main">
   <w:abstractNum w:abstractNumId="0">
-    <w:nsid w:val="6766c81b"/>
+    <w:nsid w:val="2a62b17e"/>
     <w:multiLevelType w:val="multilevel"/>
     <w:lvl w:ilvl="0">
       <w:numFmt w:val="bullet"/>
@@ -6526,7 +6235,7 @@
     </w:lvl>
   </w:abstractNum>
   <w:abstractNum w:abstractNumId="2">
-    <w:nsid w:val="daef2125"/>
+    <w:nsid w:val="9e4eb8a8"/>
     <w:multiLevelType w:val="multilevel"/>
     <w:lvl w:ilvl="0">
       <w:numFmt w:val="bullet"/>
@@ -6607,7 +6316,7 @@
     </w:lvl>
   </w:abstractNum>
   <w:abstractNum w:abstractNumId="3">
-    <w:nsid w:val="48b3e5f2"/>
+    <w:nsid w:val="2473db7e"/>
     <w:multiLevelType w:val="multilevel"/>
     <w:lvl w:ilvl="0">
       <w:start w:val="1"/>
@@ -6695,7 +6404,7 @@
     </w:lvl>
   </w:abstractNum>
   <w:abstractNum w:abstractNumId="4">
-    <w:nsid w:val="e0f58ea0"/>
+    <w:nsid w:val="55031c59"/>
     <w:multiLevelType w:val="multilevel"/>
     <w:lvl w:ilvl="0">
       <w:start w:val="3"/>
@@ -6783,7 +6492,7 @@
     </w:lvl>
   </w:abstractNum>
   <w:abstractNum w:abstractNumId="5">
-    <w:nsid w:val="52068827"/>
+    <w:nsid w:val="953dc6fb"/>
     <w:multiLevelType w:val="multilevel"/>
     <w:lvl w:ilvl="0">
       <w:start w:val="8"/>
@@ -6871,7 +6580,7 @@
     </w:lvl>
   </w:abstractNum>
   <w:abstractNum w:abstractNumId="6">
-    <w:nsid w:val="86516e5b"/>
+    <w:nsid w:val="8d64106e"/>
     <w:multiLevelType w:val="multilevel"/>
     <w:lvl w:ilvl="0">
       <w:start w:val="10"/>
@@ -6959,7 +6668,7 @@
     </w:lvl>
   </w:abstractNum>
   <w:abstractNum w:abstractNumId="7">
-    <w:nsid w:val="316b63b2"/>
+    <w:nsid w:val="24433890"/>
     <w:multiLevelType w:val="multilevel"/>
     <w:lvl w:ilvl="0">
       <w:start w:val="16"/>
@@ -7047,7 +6756,7 @@
     </w:lvl>
   </w:abstractNum>
   <w:abstractNum w:abstractNumId="8">
-    <w:nsid w:val="f824dc98"/>
+    <w:nsid w:val="971ae98d"/>
     <w:multiLevelType w:val="multilevel"/>
     <w:lvl w:ilvl="0">
       <w:start w:val="22"/>
@@ -7338,6 +7047,17 @@
   <w:style w:type="paragraph" w:default="1" w:styleId="Normal">
     <w:name w:val="Normal"/>
     <w:qFormat/>
+    <w:pPr>
+      <w:spacing w:before="180" w:after="180"/>
+    </w:pPr>
+  </w:style>
+  <w:style w:type="paragraph" w:styleId="Compact">
+    <w:name w:val="Compact"/>
+    <w:basedOn w:val="Normal"/>
+    <w:qFormat/>
+    <w:pPr>
+      <w:spacing w:before="36" w:after="36"/>
+    </w:pPr>
   </w:style>
   <w:style w:type="paragraph" w:styleId="Title">
     <w:name w:val="Title"/>
@@ -7505,6 +7225,14 @@
       <w:szCs w:val="20"/>
     </w:rPr>
   </w:style>
+  <w:style w:type="paragraph" w:styleId="FootnoteText">
+    <w:name w:val="Footnote Text"/>
+    <w:basedOn w:val="Normal"/>
+    <w:next w:val="FootnoteText"/>
+    <w:uiPriority w:val="9"/>
+    <w:unhideWhenUsed/>
+    <w:qFormat/>
+  </w:style>
   <w:style w:type="character" w:default="1" w:styleId="DefaultParagraphFont">
     <w:name w:val="Default Paragraph Font"/>
     <w:semiHidden/>
@@ -7585,15 +7313,15 @@
       <w:sz w:val="22"/>
     </w:rPr>
   </w:style>
-  <w:style w:type="character" w:customStyle="1" w:styleId="FootnoteReference">
-    <w:name w:val="Footnote Reference"/>
+  <w:style w:type="character" w:customStyle="1" w:styleId="FootnoteRef">
+    <w:name w:val="Footnote Ref"/>
     <w:basedOn w:val="BodyTextChar"/>
     <w:rPr>
       <w:vertAlign w:val="superscript"/>
     </w:rPr>
   </w:style>
-  <w:style w:type="character" w:customStyle="1" w:styleId="Hyperlink">
-    <w:name w:val="Hyperlink"/>
+  <w:style w:type="character" w:customStyle="1" w:styleId="Link">
+    <w:name w:val="Link"/>
     <w:basedOn w:val="BodyTextChar"/>
     <w:rPr>
       <w:color w:val="4F81BD" w:themeColor="accent1"/>

</xml_diff>